<commit_message>
Update report and correct spelling error in py
</commit_message>
<xml_diff>
--- a/docs/Project Capstone Extractive Summarizer Report.docx
+++ b/docs/Project Capstone Extractive Summarizer Report.docx
@@ -10,14 +10,12 @@
           <w:docPartUnique/>
         </w:docPartObj>
       </w:sdtPr>
+      <w:sdtEndPr/>
       <w:sdtContent>
         <w:p/>
         <w:p/>
         <w:p/>
-        <w:p>
-          <w:bookmarkStart w:id="0" w:name="_GoBack"/>
-          <w:bookmarkEnd w:id="0"/>
-        </w:p>
+        <w:p/>
         <w:p/>
         <w:p/>
         <w:p/>
@@ -50,6 +48,9 @@
               <w:p/>
               <w:p>
                 <w:r>
+                  <w:rPr>
+                    <w:noProof/>
+                  </w:rPr>
                   <w:drawing>
                     <wp:inline distT="0" distB="0" distL="0" distR="0" wp14:anchorId="5A1F9297" wp14:editId="64ACAE68">
                       <wp:extent cx="2446317" cy="1160516"/>
@@ -93,6 +94,9 @@
               <w:p/>
               <w:p>
                 <w:r>
+                  <w:rPr>
+                    <w:noProof/>
+                  </w:rPr>
                   <w:drawing>
                     <wp:inline distT="0" distB="0" distL="0" distR="0" wp14:anchorId="58C67613" wp14:editId="386FF943">
                       <wp:extent cx="2327564" cy="1408176"/>
@@ -342,7 +346,11 @@
         <w:sdt>
           <w:sdtPr>
             <w:rPr>
+              <w:rFonts w:asciiTheme="minorHAnsi" w:eastAsiaTheme="minorEastAsia" w:hAnsiTheme="minorHAnsi" w:cstheme="minorBidi"/>
               <w:color w:val="auto"/>
+              <w:sz w:val="22"/>
+              <w:szCs w:val="22"/>
+              <w:lang w:eastAsia="zh-CN"/>
             </w:rPr>
             <w:id w:val="-210034811"/>
             <w:docPartObj>
@@ -352,13 +360,9 @@
           </w:sdtPr>
           <w:sdtEndPr>
             <w:rPr>
-              <w:rFonts w:asciiTheme="minorHAnsi" w:eastAsiaTheme="minorEastAsia" w:hAnsiTheme="minorHAnsi" w:cstheme="minorBidi"/>
               <w:b/>
               <w:bCs/>
               <w:noProof/>
-              <w:sz w:val="22"/>
-              <w:szCs w:val="22"/>
-              <w:lang w:eastAsia="zh-CN"/>
             </w:rPr>
           </w:sdtEndPr>
           <w:sdtContent>
@@ -397,7 +401,7 @@
               <w:r>
                 <w:fldChar w:fldCharType="separate"/>
               </w:r>
-              <w:hyperlink w:anchor="_Toc35886999" w:history="1">
+              <w:hyperlink w:anchor="_Toc35934095" w:history="1">
                 <w:r>
                   <w:rPr>
                     <w:rStyle w:val="Hyperlink"/>
@@ -438,7 +442,7 @@
                     <w:noProof/>
                     <w:webHidden/>
                   </w:rPr>
-                  <w:instrText xml:space="preserve"> PAGEREF _Toc35886999 \h </w:instrText>
+                  <w:instrText xml:space="preserve"> PAGEREF _Toc35934095 \h </w:instrText>
                 </w:r>
                 <w:r>
                   <w:rPr>
@@ -481,7 +485,7 @@
                   <w:lang w:val="en-SG"/>
                 </w:rPr>
               </w:pPr>
-              <w:hyperlink w:anchor="_Toc35887000" w:history="1">
+              <w:hyperlink w:anchor="_Toc35934096" w:history="1">
                 <w:r>
                   <w:rPr>
                     <w:rStyle w:val="Hyperlink"/>
@@ -522,7 +526,7 @@
                     <w:noProof/>
                     <w:webHidden/>
                   </w:rPr>
-                  <w:instrText xml:space="preserve"> PAGEREF _Toc35887000 \h </w:instrText>
+                  <w:instrText xml:space="preserve"> PAGEREF _Toc35934096 \h </w:instrText>
                 </w:r>
                 <w:r>
                   <w:rPr>
@@ -565,7 +569,7 @@
                   <w:lang w:val="en-SG"/>
                 </w:rPr>
               </w:pPr>
-              <w:hyperlink w:anchor="_Toc35887001" w:history="1">
+              <w:hyperlink w:anchor="_Toc35934097" w:history="1">
                 <w:r>
                   <w:rPr>
                     <w:rStyle w:val="Hyperlink"/>
@@ -606,7 +610,7 @@
                     <w:noProof/>
                     <w:webHidden/>
                   </w:rPr>
-                  <w:instrText xml:space="preserve"> PAGEREF _Toc35887001 \h </w:instrText>
+                  <w:instrText xml:space="preserve"> PAGEREF _Toc35934097 \h </w:instrText>
                 </w:r>
                 <w:r>
                   <w:rPr>
@@ -649,7 +653,7 @@
                   <w:lang w:val="en-SG"/>
                 </w:rPr>
               </w:pPr>
-              <w:hyperlink w:anchor="_Toc35887002" w:history="1">
+              <w:hyperlink w:anchor="_Toc35934098" w:history="1">
                 <w:r>
                   <w:rPr>
                     <w:rStyle w:val="Hyperlink"/>
@@ -669,7 +673,7 @@
                     <w:rStyle w:val="Hyperlink"/>
                     <w:noProof/>
                   </w:rPr>
-                  <w:t>Methodology and Design (2.1)</w:t>
+                  <w:t>Software Data Flow</w:t>
                 </w:r>
                 <w:r>
                   <w:rPr>
@@ -690,7 +694,7 @@
                     <w:noProof/>
                     <w:webHidden/>
                   </w:rPr>
-                  <w:instrText xml:space="preserve"> PAGEREF _Toc35887002 \h </w:instrText>
+                  <w:instrText xml:space="preserve"> PAGEREF _Toc35934098 \h </w:instrText>
                 </w:r>
                 <w:r>
                   <w:rPr>
@@ -733,7 +737,7 @@
                   <w:lang w:val="en-SG"/>
                 </w:rPr>
               </w:pPr>
-              <w:hyperlink w:anchor="_Toc35887003" w:history="1">
+              <w:hyperlink w:anchor="_Toc35934099" w:history="1">
                 <w:r>
                   <w:rPr>
                     <w:rStyle w:val="Hyperlink"/>
@@ -774,7 +778,7 @@
                     <w:noProof/>
                     <w:webHidden/>
                   </w:rPr>
-                  <w:instrText xml:space="preserve"> PAGEREF _Toc35887003 \h </w:instrText>
+                  <w:instrText xml:space="preserve"> PAGEREF _Toc35934099 \h </w:instrText>
                 </w:r>
                 <w:r>
                   <w:rPr>
@@ -817,7 +821,7 @@
                   <w:lang w:val="en-SG"/>
                 </w:rPr>
               </w:pPr>
-              <w:hyperlink w:anchor="_Toc35887004" w:history="1">
+              <w:hyperlink w:anchor="_Toc35934100" w:history="1">
                 <w:r>
                   <w:rPr>
                     <w:rStyle w:val="Hyperlink"/>
@@ -858,7 +862,7 @@
                     <w:noProof/>
                     <w:webHidden/>
                   </w:rPr>
-                  <w:instrText xml:space="preserve"> PAGEREF _Toc35887004 \h </w:instrText>
+                  <w:instrText xml:space="preserve"> PAGEREF _Toc35934100 \h </w:instrText>
                 </w:r>
                 <w:r>
                   <w:rPr>
@@ -901,7 +905,7 @@
                   <w:lang w:val="en-SG"/>
                 </w:rPr>
               </w:pPr>
-              <w:hyperlink w:anchor="_Toc35887005" w:history="1">
+              <w:hyperlink w:anchor="_Toc35934101" w:history="1">
                 <w:r>
                   <w:rPr>
                     <w:rStyle w:val="Hyperlink"/>
@@ -942,7 +946,7 @@
                     <w:noProof/>
                     <w:webHidden/>
                   </w:rPr>
-                  <w:instrText xml:space="preserve"> PAGEREF _Toc35887005 \h </w:instrText>
+                  <w:instrText xml:space="preserve"> PAGEREF _Toc35934101 \h </w:instrText>
                 </w:r>
                 <w:r>
                   <w:rPr>
@@ -985,7 +989,7 @@
                   <w:lang w:val="en-SG"/>
                 </w:rPr>
               </w:pPr>
-              <w:hyperlink w:anchor="_Toc35887006" w:history="1">
+              <w:hyperlink w:anchor="_Toc35934102" w:history="1">
                 <w:r>
                   <w:rPr>
                     <w:rStyle w:val="Hyperlink"/>
@@ -1026,7 +1030,7 @@
                     <w:noProof/>
                     <w:webHidden/>
                   </w:rPr>
-                  <w:instrText xml:space="preserve"> PAGEREF _Toc35887006 \h </w:instrText>
+                  <w:instrText xml:space="preserve"> PAGEREF _Toc35934102 \h </w:instrText>
                 </w:r>
                 <w:r>
                   <w:rPr>
@@ -1046,7 +1050,7 @@
                     <w:noProof/>
                     <w:webHidden/>
                   </w:rPr>
-                  <w:t>2</w:t>
+                  <w:t>3</w:t>
                 </w:r>
                 <w:r>
                   <w:rPr>
@@ -1069,7 +1073,7 @@
                   <w:lang w:val="en-SG"/>
                 </w:rPr>
               </w:pPr>
-              <w:hyperlink w:anchor="_Toc35887007" w:history="1">
+              <w:hyperlink w:anchor="_Toc35934103" w:history="1">
                 <w:r>
                   <w:rPr>
                     <w:rStyle w:val="Hyperlink"/>
@@ -1110,7 +1114,7 @@
                     <w:noProof/>
                     <w:webHidden/>
                   </w:rPr>
-                  <w:instrText xml:space="preserve"> PAGEREF _Toc35887007 \h </w:instrText>
+                  <w:instrText xml:space="preserve"> PAGEREF _Toc35934103 \h </w:instrText>
                 </w:r>
                 <w:r>
                   <w:rPr>
@@ -1130,7 +1134,7 @@
                     <w:noProof/>
                     <w:webHidden/>
                   </w:rPr>
-                  <w:t>2</w:t>
+                  <w:t>3</w:t>
                 </w:r>
                 <w:r>
                   <w:rPr>
@@ -1153,7 +1157,7 @@
                   <w:lang w:val="en-SG"/>
                 </w:rPr>
               </w:pPr>
-              <w:hyperlink w:anchor="_Toc35887008" w:history="1">
+              <w:hyperlink w:anchor="_Toc35934104" w:history="1">
                 <w:r>
                   <w:rPr>
                     <w:rStyle w:val="Hyperlink"/>
@@ -1194,7 +1198,7 @@
                     <w:noProof/>
                     <w:webHidden/>
                   </w:rPr>
-                  <w:instrText xml:space="preserve"> PAGEREF _Toc35887008 \h </w:instrText>
+                  <w:instrText xml:space="preserve"> PAGEREF _Toc35934104 \h </w:instrText>
                 </w:r>
                 <w:r>
                   <w:rPr>
@@ -1214,7 +1218,7 @@
                     <w:noProof/>
                     <w:webHidden/>
                   </w:rPr>
-                  <w:t>2</w:t>
+                  <w:t>3</w:t>
                 </w:r>
                 <w:r>
                   <w:rPr>
@@ -1237,7 +1241,7 @@
                   <w:lang w:val="en-SG"/>
                 </w:rPr>
               </w:pPr>
-              <w:hyperlink w:anchor="_Toc35887009" w:history="1">
+              <w:hyperlink w:anchor="_Toc35934105" w:history="1">
                 <w:r>
                   <w:rPr>
                     <w:rStyle w:val="Hyperlink"/>
@@ -1278,7 +1282,7 @@
                     <w:noProof/>
                     <w:webHidden/>
                   </w:rPr>
-                  <w:instrText xml:space="preserve"> PAGEREF _Toc35887009 \h </w:instrText>
+                  <w:instrText xml:space="preserve"> PAGEREF _Toc35934105 \h </w:instrText>
                 </w:r>
                 <w:r>
                   <w:rPr>
@@ -1298,7 +1302,7 @@
                     <w:noProof/>
                     <w:webHidden/>
                   </w:rPr>
-                  <w:t>2</w:t>
+                  <w:t>3</w:t>
                 </w:r>
                 <w:r>
                   <w:rPr>
@@ -1321,7 +1325,7 @@
                   <w:lang w:val="en-SG"/>
                 </w:rPr>
               </w:pPr>
-              <w:hyperlink w:anchor="_Toc35887010" w:history="1">
+              <w:hyperlink w:anchor="_Toc35934106" w:history="1">
                 <w:r>
                   <w:rPr>
                     <w:rStyle w:val="Hyperlink"/>
@@ -1362,7 +1366,7 @@
                     <w:noProof/>
                     <w:webHidden/>
                   </w:rPr>
-                  <w:instrText xml:space="preserve"> PAGEREF _Toc35887010 \h </w:instrText>
+                  <w:instrText xml:space="preserve"> PAGEREF _Toc35934106 \h </w:instrText>
                 </w:r>
                 <w:r>
                   <w:rPr>
@@ -1382,7 +1386,7 @@
                     <w:noProof/>
                     <w:webHidden/>
                   </w:rPr>
-                  <w:t>2</w:t>
+                  <w:t>3</w:t>
                 </w:r>
                 <w:r>
                   <w:rPr>
@@ -1405,7 +1409,7 @@
                   <w:lang w:val="en-SG"/>
                 </w:rPr>
               </w:pPr>
-              <w:hyperlink w:anchor="_Toc35887011" w:history="1">
+              <w:hyperlink w:anchor="_Toc35934107" w:history="1">
                 <w:r>
                   <w:rPr>
                     <w:rStyle w:val="Hyperlink"/>
@@ -1446,7 +1450,7 @@
                     <w:noProof/>
                     <w:webHidden/>
                   </w:rPr>
-                  <w:instrText xml:space="preserve"> PAGEREF _Toc35887011 \h </w:instrText>
+                  <w:instrText xml:space="preserve"> PAGEREF _Toc35934107 \h </w:instrText>
                 </w:r>
                 <w:r>
                   <w:rPr>
@@ -1466,7 +1470,7 @@
                     <w:noProof/>
                     <w:webHidden/>
                   </w:rPr>
-                  <w:t>2</w:t>
+                  <w:t>3</w:t>
                 </w:r>
                 <w:r>
                   <w:rPr>
@@ -1489,7 +1493,7 @@
                   <w:lang w:val="en-SG"/>
                 </w:rPr>
               </w:pPr>
-              <w:hyperlink w:anchor="_Toc35887012" w:history="1">
+              <w:hyperlink w:anchor="_Toc35934108" w:history="1">
                 <w:r>
                   <w:rPr>
                     <w:rStyle w:val="Hyperlink"/>
@@ -1530,7 +1534,7 @@
                     <w:noProof/>
                     <w:webHidden/>
                   </w:rPr>
-                  <w:instrText xml:space="preserve"> PAGEREF _Toc35887012 \h </w:instrText>
+                  <w:instrText xml:space="preserve"> PAGEREF _Toc35934108 \h </w:instrText>
                 </w:r>
                 <w:r>
                   <w:rPr>
@@ -1550,7 +1554,7 @@
                     <w:noProof/>
                     <w:webHidden/>
                   </w:rPr>
-                  <w:t>2</w:t>
+                  <w:t>3</w:t>
                 </w:r>
                 <w:r>
                   <w:rPr>
@@ -1573,7 +1577,7 @@
                   <w:lang w:val="en-SG"/>
                 </w:rPr>
               </w:pPr>
-              <w:hyperlink w:anchor="_Toc35887013" w:history="1">
+              <w:hyperlink w:anchor="_Toc35934109" w:history="1">
                 <w:r>
                   <w:rPr>
                     <w:rStyle w:val="Hyperlink"/>
@@ -1614,7 +1618,7 @@
                     <w:noProof/>
                     <w:webHidden/>
                   </w:rPr>
-                  <w:instrText xml:space="preserve"> PAGEREF _Toc35887013 \h </w:instrText>
+                  <w:instrText xml:space="preserve"> PAGEREF _Toc35934109 \h </w:instrText>
                 </w:r>
                 <w:r>
                   <w:rPr>
@@ -1634,7 +1638,7 @@
                     <w:noProof/>
                     <w:webHidden/>
                   </w:rPr>
-                  <w:t>2</w:t>
+                  <w:t>3</w:t>
                 </w:r>
                 <w:r>
                   <w:rPr>
@@ -1657,7 +1661,7 @@
                   <w:lang w:val="en-SG"/>
                 </w:rPr>
               </w:pPr>
-              <w:hyperlink w:anchor="_Toc35887014" w:history="1">
+              <w:hyperlink w:anchor="_Toc35934110" w:history="1">
                 <w:r>
                   <w:rPr>
                     <w:rStyle w:val="Hyperlink"/>
@@ -1698,7 +1702,7 @@
                     <w:noProof/>
                     <w:webHidden/>
                   </w:rPr>
-                  <w:instrText xml:space="preserve"> PAGEREF _Toc35887014 \h </w:instrText>
+                  <w:instrText xml:space="preserve"> PAGEREF _Toc35934110 \h </w:instrText>
                 </w:r>
                 <w:r>
                   <w:rPr>
@@ -1741,7 +1745,7 @@
                   <w:lang w:val="en-SG"/>
                 </w:rPr>
               </w:pPr>
-              <w:hyperlink w:anchor="_Toc35887015" w:history="1">
+              <w:hyperlink w:anchor="_Toc35934111" w:history="1">
                 <w:r>
                   <w:rPr>
                     <w:rStyle w:val="Hyperlink"/>
@@ -1782,7 +1786,7 @@
                     <w:noProof/>
                     <w:webHidden/>
                   </w:rPr>
-                  <w:instrText xml:space="preserve"> PAGEREF _Toc35887015 \h </w:instrText>
+                  <w:instrText xml:space="preserve"> PAGEREF _Toc35934111 \h </w:instrText>
                 </w:r>
                 <w:r>
                   <w:rPr>
@@ -1825,7 +1829,7 @@
                   <w:lang w:val="en-SG"/>
                 </w:rPr>
               </w:pPr>
-              <w:hyperlink w:anchor="_Toc35887016" w:history="1">
+              <w:hyperlink w:anchor="_Toc35934112" w:history="1">
                 <w:r>
                   <w:rPr>
                     <w:rStyle w:val="Hyperlink"/>
@@ -1866,7 +1870,7 @@
                     <w:noProof/>
                     <w:webHidden/>
                   </w:rPr>
-                  <w:instrText xml:space="preserve"> PAGEREF _Toc35887016 \h </w:instrText>
+                  <w:instrText xml:space="preserve"> PAGEREF _Toc35934112 \h </w:instrText>
                 </w:r>
                 <w:r>
                   <w:rPr>
@@ -1918,12 +1922,12 @@
           <w:pPr>
             <w:pStyle w:val="Heading1"/>
           </w:pPr>
-          <w:bookmarkStart w:id="1" w:name="_Toc35886999"/>
+          <w:bookmarkStart w:id="0" w:name="_Toc35934095"/>
           <w:r>
             <w:lastRenderedPageBreak/>
             <w:t>Background</w:t>
           </w:r>
-          <w:bookmarkEnd w:id="1"/>
+          <w:bookmarkEnd w:id="0"/>
         </w:p>
         <w:p>
           <w:r>
@@ -1934,11 +1938,11 @@
           <w:pPr>
             <w:pStyle w:val="Heading2"/>
           </w:pPr>
-          <w:bookmarkStart w:id="2" w:name="_Toc35887000"/>
+          <w:bookmarkStart w:id="1" w:name="_Toc35934096"/>
           <w:r>
             <w:t>Background (1.1)</w:t>
           </w:r>
-          <w:bookmarkEnd w:id="2"/>
+          <w:bookmarkEnd w:id="1"/>
         </w:p>
         <w:p>
           <w:r>
@@ -1949,11 +1953,11 @@
           <w:pPr>
             <w:pStyle w:val="Heading1"/>
           </w:pPr>
-          <w:bookmarkStart w:id="3" w:name="_Toc35887001"/>
+          <w:bookmarkStart w:id="2" w:name="_Toc35934097"/>
           <w:r>
             <w:t>Methodology and Design</w:t>
           </w:r>
-          <w:bookmarkEnd w:id="3"/>
+          <w:bookmarkEnd w:id="2"/>
         </w:p>
         <w:p>
           <w:r>
@@ -1964,17 +1968,297 @@
           <w:pPr>
             <w:pStyle w:val="Heading2"/>
           </w:pPr>
-          <w:bookmarkStart w:id="4" w:name="_Toc35887002"/>
-          <w:r>
-            <w:t>Methodology and Design (2.1)</w:t>
-          </w:r>
+          <w:bookmarkStart w:id="3" w:name="_Toc35934098"/>
+          <w:r>
+            <w:t>Software Data Flow</w:t>
+          </w:r>
+          <w:bookmarkEnd w:id="3"/>
+        </w:p>
+        <w:p>
+          <w:pPr>
+            <w:keepNext/>
+            <w:jc w:val="center"/>
+          </w:pPr>
+          <w:r>
+            <w:rPr>
+              <w:noProof/>
+            </w:rPr>
+            <w:drawing>
+              <wp:inline distT="0" distB="0" distL="0" distR="0" wp14:anchorId="1AE7BF25" wp14:editId="50790E5E">
+                <wp:extent cx="4004193" cy="2268187"/>
+                <wp:effectExtent l="0" t="0" r="0" b="0"/>
+                <wp:docPr id="3" name="Picture 3"/>
+                <wp:cNvGraphicFramePr>
+                  <a:graphicFrameLocks xmlns:a="http://schemas.openxmlformats.org/drawingml/2006/main" noChangeAspect="1"/>
+                </wp:cNvGraphicFramePr>
+                <a:graphic xmlns:a="http://schemas.openxmlformats.org/drawingml/2006/main">
+                  <a:graphicData uri="http://schemas.openxmlformats.org/drawingml/2006/picture">
+                    <pic:pic xmlns:pic="http://schemas.openxmlformats.org/drawingml/2006/picture">
+                      <pic:nvPicPr>
+                        <pic:cNvPr id="1" name=""/>
+                        <pic:cNvPicPr/>
+                      </pic:nvPicPr>
+                      <pic:blipFill>
+                        <a:blip r:embed="rId10"/>
+                        <a:stretch>
+                          <a:fillRect/>
+                        </a:stretch>
+                      </pic:blipFill>
+                      <pic:spPr>
+                        <a:xfrm>
+                          <a:off x="0" y="0"/>
+                          <a:ext cx="4016589" cy="2275209"/>
+                        </a:xfrm>
+                        <a:prstGeom prst="rect">
+                          <a:avLst/>
+                        </a:prstGeom>
+                      </pic:spPr>
+                    </pic:pic>
+                  </a:graphicData>
+                </a:graphic>
+              </wp:inline>
+            </w:drawing>
+          </w:r>
+        </w:p>
+        <w:p>
+          <w:pPr>
+            <w:pStyle w:val="Caption"/>
+            <w:jc w:val="center"/>
+            <w:rPr>
+              <w:i w:val="0"/>
+              <w:iCs w:val="0"/>
+              <w:sz w:val="22"/>
+              <w:szCs w:val="22"/>
+            </w:rPr>
+          </w:pPr>
+          <w:r>
+            <w:rPr>
+              <w:i w:val="0"/>
+              <w:iCs w:val="0"/>
+              <w:sz w:val="22"/>
+              <w:szCs w:val="22"/>
+            </w:rPr>
+            <w:t xml:space="preserve">Figure </w:t>
+          </w:r>
+          <w:r>
+            <w:rPr>
+              <w:i w:val="0"/>
+              <w:iCs w:val="0"/>
+              <w:sz w:val="22"/>
+              <w:szCs w:val="22"/>
+            </w:rPr>
+            <w:fldChar w:fldCharType="begin"/>
+          </w:r>
+          <w:r>
+            <w:rPr>
+              <w:i w:val="0"/>
+              <w:iCs w:val="0"/>
+              <w:sz w:val="22"/>
+              <w:szCs w:val="22"/>
+            </w:rPr>
+            <w:instrText xml:space="preserve"> SEQ Figure \* ARABIC </w:instrText>
+          </w:r>
+          <w:r>
+            <w:rPr>
+              <w:i w:val="0"/>
+              <w:iCs w:val="0"/>
+              <w:sz w:val="22"/>
+              <w:szCs w:val="22"/>
+            </w:rPr>
+            <w:fldChar w:fldCharType="separate"/>
+          </w:r>
+          <w:r>
+            <w:rPr>
+              <w:i w:val="0"/>
+              <w:iCs w:val="0"/>
+              <w:noProof/>
+              <w:sz w:val="22"/>
+              <w:szCs w:val="22"/>
+            </w:rPr>
+            <w:t>1</w:t>
+          </w:r>
+          <w:r>
+            <w:rPr>
+              <w:i w:val="0"/>
+              <w:iCs w:val="0"/>
+              <w:sz w:val="22"/>
+              <w:szCs w:val="22"/>
+            </w:rPr>
+            <w:fldChar w:fldCharType="end"/>
+          </w:r>
+          <w:r>
+            <w:rPr>
+              <w:i w:val="0"/>
+              <w:iCs w:val="0"/>
+              <w:sz w:val="22"/>
+              <w:szCs w:val="22"/>
+            </w:rPr>
+            <w:t xml:space="preserve"> Data Flow</w:t>
+          </w:r>
+        </w:p>
+        <w:p>
+          <w:pPr>
+            <w:jc w:val="both"/>
+          </w:pPr>
+          <w:r>
+            <w:t>The software is developed using available open-source application frameworks (Streamlit, Flask) and Hugging Face BERT/Transformer model.   The software is developed using Python scripting</w:t>
+          </w:r>
+          <w:bookmarkStart w:id="4" w:name="_GoBack"/>
           <w:bookmarkEnd w:id="4"/>
+          <w:r>
+            <w:t xml:space="preserve"> language.</w:t>
+          </w:r>
+        </w:p>
+        <w:p>
+          <w:pPr>
+            <w:jc w:val="both"/>
+          </w:pPr>
+          <w:r>
+            <w:t xml:space="preserve">Streamlit architecture is based on the </w:t>
+          </w:r>
+          <w:r>
+            <w:t xml:space="preserve">ability to write </w:t>
+          </w:r>
+          <w:r>
+            <w:t xml:space="preserve">web </w:t>
+          </w:r>
+          <w:r>
+            <w:t>app</w:t>
+          </w:r>
+          <w:r>
+            <w:t>l</w:t>
+          </w:r>
+          <w:r>
+            <w:t>i</w:t>
+          </w:r>
+          <w:r>
+            <w:t>cation</w:t>
+          </w:r>
+          <w:r>
+            <w:t xml:space="preserve"> the same way a plain</w:t>
+          </w:r>
+          <w:r>
+            <w:t xml:space="preserve"> </w:t>
+          </w:r>
+          <w:r>
+            <w:t>Python</w:t>
+          </w:r>
+          <w:r>
+            <w:t xml:space="preserve"> </w:t>
+          </w:r>
+          <w:r>
+            <w:t>scripts is written.  Streamlit app</w:t>
+          </w:r>
+          <w:r>
+            <w:t>lications</w:t>
+          </w:r>
+          <w:r>
+            <w:t xml:space="preserve"> have a unique data flow</w:t>
+          </w:r>
+          <w:r>
+            <w:t>. A</w:t>
+          </w:r>
+          <w:r>
+            <w:t xml:space="preserve">ny time something must be updated on the screen (for example, </w:t>
+          </w:r>
+          <w:r>
+            <w:t xml:space="preserve">the application </w:t>
+          </w:r>
+          <w:r>
+            <w:t>responding to a button</w:t>
+          </w:r>
+          <w:r>
+            <w:t xml:space="preserve"> </w:t>
+          </w:r>
+          <w:r>
+            <w:t>is pressed), Streamlit will just rerun the entire</w:t>
+          </w:r>
+          <w:r>
+            <w:t xml:space="preserve"> P</w:t>
+          </w:r>
+          <w:r>
+            <w:t>ython script from top to bottom.</w:t>
+          </w:r>
+        </w:p>
+        <w:p>
+          <w:pPr>
+            <w:jc w:val="both"/>
+          </w:pPr>
+          <w:r>
+            <w:t>This will pose a challenge for the app</w:t>
+          </w:r>
+          <w:r>
+            <w:t>lication</w:t>
+          </w:r>
+          <w:r>
+            <w:t xml:space="preserve"> developer because it is not implemented</w:t>
+          </w:r>
+          <w:r>
+            <w:t xml:space="preserve"> </w:t>
+          </w:r>
+          <w:r>
+            <w:t>as a 'callback', like most web app</w:t>
+          </w:r>
+          <w:r>
+            <w:t>lications</w:t>
+          </w:r>
+          <w:r>
+            <w:t xml:space="preserve"> will </w:t>
+          </w:r>
+          <w:r>
+            <w:t>perform</w:t>
+          </w:r>
+          <w:r>
+            <w:t xml:space="preserve">.  Some of these quirks can be </w:t>
+          </w:r>
+          <w:r>
+            <w:t>modified</w:t>
+          </w:r>
+          <w:r>
+            <w:t xml:space="preserve"> using Streamlit's cache</w:t>
+          </w:r>
+          <w:r>
+            <w:t xml:space="preserve"> decorator </w:t>
+          </w:r>
+          <w:r>
+            <w:t>(streamlit@cache) which allows developers to skip certain costly computations when the</w:t>
+          </w:r>
+          <w:r>
+            <w:t xml:space="preserve"> </w:t>
+          </w:r>
+          <w:r>
+            <w:t>app</w:t>
+          </w:r>
+          <w:r>
+            <w:t>lication</w:t>
+          </w:r>
+          <w:r>
+            <w:t xml:space="preserve"> rerun</w:t>
+          </w:r>
+          <w:r>
+            <w:t>s</w:t>
+          </w:r>
+          <w:r>
+            <w:t xml:space="preserve">.  </w:t>
+          </w:r>
+          <w:r>
+            <w:t>Such modification</w:t>
+          </w:r>
+          <w:r>
+            <w:t xml:space="preserve">, some time will not work </w:t>
+          </w:r>
+          <w:r>
+            <w:t>sensibly</w:t>
+          </w:r>
+          <w:r>
+            <w:t>.</w:t>
+          </w:r>
         </w:p>
         <w:p>
           <w:pPr>
             <w:pStyle w:val="Heading1"/>
           </w:pPr>
-          <w:bookmarkStart w:id="5" w:name="_Toc35887003"/>
+          <w:bookmarkStart w:id="5" w:name="_Toc35934099"/>
           <w:r>
             <w:t>Findings</w:t>
           </w:r>
@@ -1989,8 +2273,9 @@
           <w:pPr>
             <w:pStyle w:val="Heading2"/>
           </w:pPr>
-          <w:bookmarkStart w:id="6" w:name="_Toc35887004"/>
-          <w:r>
+          <w:bookmarkStart w:id="6" w:name="_Toc35934100"/>
+          <w:r>
+            <w:lastRenderedPageBreak/>
             <w:t>Findings (3.1)</w:t>
           </w:r>
           <w:bookmarkEnd w:id="6"/>
@@ -1999,7 +2284,7 @@
           <w:pPr>
             <w:pStyle w:val="Heading1"/>
           </w:pPr>
-          <w:bookmarkStart w:id="7" w:name="_Toc35887005"/>
+          <w:bookmarkStart w:id="7" w:name="_Toc35934101"/>
           <w:r>
             <w:t>Evaluation and Analysis</w:t>
           </w:r>
@@ -2014,7 +2299,7 @@
           <w:pPr>
             <w:pStyle w:val="Heading2"/>
           </w:pPr>
-          <w:bookmarkStart w:id="8" w:name="_Toc35887006"/>
+          <w:bookmarkStart w:id="8" w:name="_Toc35934102"/>
           <w:r>
             <w:t>Evaluation and Analysis (4.1)</w:t>
           </w:r>
@@ -2029,7 +2314,7 @@
           <w:pPr>
             <w:pStyle w:val="Heading1"/>
           </w:pPr>
-          <w:bookmarkStart w:id="9" w:name="_Toc35887007"/>
+          <w:bookmarkStart w:id="9" w:name="_Toc35934103"/>
           <w:r>
             <w:t>Results</w:t>
           </w:r>
@@ -2044,7 +2329,7 @@
           <w:pPr>
             <w:pStyle w:val="Heading2"/>
           </w:pPr>
-          <w:bookmarkStart w:id="10" w:name="_Toc35887008"/>
+          <w:bookmarkStart w:id="10" w:name="_Toc35934104"/>
           <w:r>
             <w:t>Results (5.1)</w:t>
           </w:r>
@@ -2059,7 +2344,7 @@
           <w:pPr>
             <w:pStyle w:val="Heading1"/>
           </w:pPr>
-          <w:bookmarkStart w:id="11" w:name="_Toc35887009"/>
+          <w:bookmarkStart w:id="11" w:name="_Toc35934105"/>
           <w:r>
             <w:t>Conclusion</w:t>
           </w:r>
@@ -2074,7 +2359,7 @@
           <w:pPr>
             <w:pStyle w:val="Heading2"/>
           </w:pPr>
-          <w:bookmarkStart w:id="12" w:name="_Toc35887010"/>
+          <w:bookmarkStart w:id="12" w:name="_Toc35934106"/>
           <w:r>
             <w:t>Conclusion (6.1)</w:t>
           </w:r>
@@ -2089,7 +2374,7 @@
           <w:pPr>
             <w:pStyle w:val="Heading1"/>
           </w:pPr>
-          <w:bookmarkStart w:id="13" w:name="_Toc35887011"/>
+          <w:bookmarkStart w:id="13" w:name="_Toc35934107"/>
           <w:r>
             <w:t>Recommendations</w:t>
           </w:r>
@@ -2104,7 +2389,7 @@
           <w:pPr>
             <w:pStyle w:val="Heading2"/>
           </w:pPr>
-          <w:bookmarkStart w:id="14" w:name="_Toc35887012"/>
+          <w:bookmarkStart w:id="14" w:name="_Toc35934108"/>
           <w:r>
             <w:t>Recommendations (7.1)</w:t>
           </w:r>
@@ -2119,7 +2404,7 @@
           <w:pPr>
             <w:pStyle w:val="Heading1"/>
           </w:pPr>
-          <w:bookmarkStart w:id="15" w:name="_Toc35887013"/>
+          <w:bookmarkStart w:id="15" w:name="_Toc35934109"/>
           <w:r>
             <w:t>Appendices</w:t>
           </w:r>
@@ -2137,9 +2422,8 @@
           <w:pPr>
             <w:pStyle w:val="Heading2"/>
           </w:pPr>
-          <w:bookmarkStart w:id="16" w:name="_Toc35887014"/>
-          <w:r>
-            <w:lastRenderedPageBreak/>
+          <w:bookmarkStart w:id="16" w:name="_Toc35934110"/>
+          <w:r>
             <w:t>Appendices (8.1)</w:t>
           </w:r>
           <w:bookmarkEnd w:id="16"/>
@@ -2153,7 +2437,7 @@
           <w:pPr>
             <w:pStyle w:val="Heading1"/>
           </w:pPr>
-          <w:bookmarkStart w:id="17" w:name="_Toc35887015"/>
+          <w:bookmarkStart w:id="17" w:name="_Toc35934111"/>
           <w:r>
             <w:t>References</w:t>
           </w:r>
@@ -2168,7 +2452,7 @@
           <w:pPr>
             <w:pStyle w:val="Heading2"/>
           </w:pPr>
-          <w:bookmarkStart w:id="18" w:name="_Toc35887016"/>
+          <w:bookmarkStart w:id="18" w:name="_Toc35934112"/>
           <w:r>
             <w:t>References (9.1)</w:t>
           </w:r>
@@ -2184,8 +2468,8 @@
       </w:sdtContent>
     </w:sdt>
     <w:sectPr>
-      <w:headerReference w:type="default" r:id="rId10"/>
-      <w:footerReference w:type="default" r:id="rId11"/>
+      <w:headerReference w:type="default" r:id="rId11"/>
+      <w:footerReference w:type="default" r:id="rId12"/>
       <w:pgSz w:w="12240" w:h="15840"/>
       <w:pgMar w:top="1440" w:right="1440" w:bottom="1440" w:left="1440" w:header="708" w:footer="708" w:gutter="0"/>
       <w:pgNumType w:start="0"/>
@@ -3805,6 +4089,25 @@
       </w:tblBorders>
     </w:tblPr>
   </w:style>
+  <w:style w:type="paragraph" w:styleId="Caption">
+    <w:name w:val="caption"/>
+    <w:basedOn w:val="Normal"/>
+    <w:next w:val="Normal"/>
+    <w:uiPriority w:val="35"/>
+    <w:unhideWhenUsed/>
+    <w:qFormat/>
+    <w:rsid w:val="00CA3D43"/>
+    <w:pPr>
+      <w:spacing w:after="200" w:line="240" w:lineRule="auto"/>
+    </w:pPr>
+    <w:rPr>
+      <w:i/>
+      <w:iCs/>
+      <w:color w:val="44546A" w:themeColor="text2"/>
+      <w:sz w:val="18"/>
+      <w:szCs w:val="18"/>
+    </w:rPr>
+  </w:style>
 </w:styles>
 </file>
 
@@ -4074,7 +4377,7 @@
 </file>
 
 <file path=customXml/itemProps1.xml><?xml version="1.0" encoding="utf-8"?>
-<ds:datastoreItem xmlns:ds="http://schemas.openxmlformats.org/officeDocument/2006/customXml" ds:itemID="{21DAEE16-517D-466B-BA94-E08847DD0EFB}">
+<ds:datastoreItem xmlns:ds="http://schemas.openxmlformats.org/officeDocument/2006/customXml" ds:itemID="{BA60938A-BA73-43F1-8800-78700065941C}">
   <ds:schemaRefs>
     <ds:schemaRef ds:uri="http://schemas.openxmlformats.org/officeDocument/2006/bibliography"/>
   </ds:schemaRefs>

</xml_diff>

<commit_message>
add in supervision names
</commit_message>
<xml_diff>
--- a/docs/Project Capstone Extractive Summarizer Report.docx
+++ b/docs/Project Capstone Extractive Summarizer Report.docx
@@ -89,6 +89,8 @@
                 </w:r>
               </w:p>
               <w:p/>
+              <w:p/>
+              <w:p/>
               <w:p>
                 <w:r>
                   <w:rPr>
@@ -202,14 +204,13 @@
                     <w:szCs w:val="24"/>
                   </w:rPr>
                 </w:pPr>
-              </w:p>
-              <w:p>
-                <w:pPr>
+                <w:r>
                   <w:rPr>
                     <w:sz w:val="24"/>
                     <w:szCs w:val="24"/>
                   </w:rPr>
-                </w:pPr>
+                  <w:t>Tech Immersion and Placement Programme</w:t>
+                </w:r>
               </w:p>
               <w:p>
                 <w:pPr>
@@ -218,21 +219,21 @@
                     <w:szCs w:val="24"/>
                   </w:rPr>
                 </w:pPr>
-              </w:p>
-              <w:p>
-                <w:pPr>
+                <w:r>
                   <w:rPr>
                     <w:sz w:val="24"/>
                     <w:szCs w:val="24"/>
                   </w:rPr>
-                </w:pPr>
-                <w:r>
+                  <w:t>Applied Artificial Intelligence</w:t>
+                </w:r>
+              </w:p>
+              <w:p>
+                <w:pPr>
                   <w:rPr>
                     <w:sz w:val="24"/>
                     <w:szCs w:val="24"/>
                   </w:rPr>
-                  <w:t>Tech Immersion and Placement Programme</w:t>
-                </w:r>
+                </w:pPr>
               </w:p>
               <w:p>
                 <w:pPr>
@@ -246,7 +247,7 @@
                     <w:sz w:val="24"/>
                     <w:szCs w:val="24"/>
                   </w:rPr>
-                  <w:t>Applied Artificial Intelligence</w:t>
+                  <w:t>6 January – 7 April 2020</w:t>
                 </w:r>
               </w:p>
               <w:p>
@@ -260,71 +261,44 @@
               <w:p>
                 <w:pPr>
                   <w:rPr>
+                    <w:sz w:val="44"/>
+                    <w:szCs w:val="44"/>
+                  </w:rPr>
+                </w:pPr>
+                <w:r>
+                  <w:rPr>
+                    <w:sz w:val="44"/>
+                    <w:szCs w:val="44"/>
+                  </w:rPr>
+                  <w:t>Project Capstone Report</w:t>
+                </w:r>
+              </w:p>
+              <w:p>
+                <w:pPr>
+                  <w:rPr>
                     <w:sz w:val="24"/>
                     <w:szCs w:val="24"/>
                   </w:rPr>
                 </w:pPr>
-                <w:r>
-                  <w:rPr>
+              </w:p>
+              <w:p>
+                <w:pPr>
+                  <w:rPr>
+                    <w:b/>
+                    <w:bCs/>
                     <w:sz w:val="24"/>
                     <w:szCs w:val="24"/>
                   </w:rPr>
-                  <w:t>6 January – 7 April 2020</w:t>
-                </w:r>
-              </w:p>
-              <w:p>
-                <w:pPr>
-                  <w:rPr>
+                </w:pPr>
+                <w:r>
+                  <w:rPr>
+                    <w:b/>
+                    <w:bCs/>
                     <w:sz w:val="24"/>
                     <w:szCs w:val="24"/>
                   </w:rPr>
-                </w:pPr>
-              </w:p>
-              <w:p>
-                <w:pPr>
-                  <w:rPr>
-                    <w:sz w:val="44"/>
-                    <w:szCs w:val="44"/>
-                  </w:rPr>
-                </w:pPr>
-                <w:r>
-                  <w:rPr>
-                    <w:sz w:val="44"/>
-                    <w:szCs w:val="44"/>
-                  </w:rPr>
-                  <w:t>Project Capstone Report</w:t>
-                </w:r>
-              </w:p>
-              <w:p>
-                <w:pPr>
-                  <w:rPr>
-                    <w:sz w:val="24"/>
-                    <w:szCs w:val="24"/>
-                  </w:rPr>
-                </w:pPr>
-              </w:p>
-              <w:p>
-                <w:pPr>
-                  <w:rPr>
-                    <w:sz w:val="24"/>
-                    <w:szCs w:val="24"/>
-                  </w:rPr>
-                </w:pPr>
-                <w:r>
-                  <w:rPr>
-                    <w:sz w:val="24"/>
-                    <w:szCs w:val="24"/>
-                  </w:rPr>
                   <w:t>Submitted By:</w:t>
                 </w:r>
-              </w:p>
-              <w:p>
-                <w:pPr>
-                  <w:rPr>
-                    <w:sz w:val="24"/>
-                    <w:szCs w:val="24"/>
-                  </w:rPr>
-                </w:pPr>
               </w:p>
               <w:p>
                 <w:pPr>
@@ -392,8 +366,238 @@
                     <w:sz w:val="24"/>
                     <w:szCs w:val="24"/>
                   </w:rPr>
-                  <w:t>(sengtian@yahoo.com)</w:t>
-                </w:r>
+                  <w:t>(</w:t>
+                </w:r>
+                <w:hyperlink r:id="rId11" w:history="1">
+                  <w:r>
+                    <w:rPr>
+                      <w:rStyle w:val="Hyperlink"/>
+                      <w:sz w:val="24"/>
+                      <w:szCs w:val="24"/>
+                    </w:rPr>
+                    <w:t>sengtian@yahoo.com</w:t>
+                  </w:r>
+                </w:hyperlink>
+                <w:r>
+                  <w:rPr>
+                    <w:sz w:val="24"/>
+                    <w:szCs w:val="24"/>
+                  </w:rPr>
+                  <w:t>)</w:t>
+                </w:r>
+              </w:p>
+              <w:p>
+                <w:pPr>
+                  <w:rPr>
+                    <w:sz w:val="24"/>
+                    <w:szCs w:val="24"/>
+                  </w:rPr>
+                </w:pPr>
+              </w:p>
+              <w:p>
+                <w:pPr>
+                  <w:rPr>
+                    <w:sz w:val="24"/>
+                    <w:szCs w:val="24"/>
+                  </w:rPr>
+                </w:pPr>
+              </w:p>
+              <w:p>
+                <w:pPr>
+                  <w:rPr>
+                    <w:b/>
+                    <w:bCs/>
+                    <w:sz w:val="24"/>
+                    <w:szCs w:val="24"/>
+                  </w:rPr>
+                </w:pPr>
+                <w:r>
+                  <w:rPr>
+                    <w:b/>
+                    <w:bCs/>
+                    <w:sz w:val="24"/>
+                    <w:szCs w:val="24"/>
+                  </w:rPr>
+                  <w:t>Supervisors:</w:t>
+                </w:r>
+              </w:p>
+              <w:p>
+                <w:pPr>
+                  <w:rPr>
+                    <w:sz w:val="24"/>
+                    <w:szCs w:val="24"/>
+                    <w:u w:val="single"/>
+                  </w:rPr>
+                </w:pPr>
+                <w:r>
+                  <w:rPr>
+                    <w:sz w:val="24"/>
+                    <w:szCs w:val="24"/>
+                    <w:u w:val="single"/>
+                  </w:rPr>
+                  <w:t>Nvidia:</w:t>
+                </w:r>
+              </w:p>
+              <w:p>
+                <w:pPr>
+                  <w:rPr>
+                    <w:sz w:val="24"/>
+                    <w:szCs w:val="24"/>
+                  </w:rPr>
+                </w:pPr>
+                <w:r>
+                  <w:rPr>
+                    <w:sz w:val="24"/>
+                    <w:szCs w:val="24"/>
+                  </w:rPr>
+                  <w:t>Timothy Liu (</w:t>
+                </w:r>
+                <w:hyperlink r:id="rId12" w:history="1">
+                  <w:r>
+                    <w:rPr>
+                      <w:rStyle w:val="Hyperlink"/>
+                      <w:sz w:val="24"/>
+                      <w:szCs w:val="24"/>
+                    </w:rPr>
+                    <w:t>timothyl@nvidia.com</w:t>
+                  </w:r>
+                </w:hyperlink>
+                <w:r>
+                  <w:rPr>
+                    <w:sz w:val="24"/>
+                    <w:szCs w:val="24"/>
+                  </w:rPr>
+                  <w:t>)</w:t>
+                </w:r>
+              </w:p>
+              <w:p>
+                <w:pPr>
+                  <w:rPr>
+                    <w:sz w:val="24"/>
+                    <w:szCs w:val="24"/>
+                  </w:rPr>
+                </w:pPr>
+                <w:r>
+                  <w:rPr>
+                    <w:sz w:val="24"/>
+                    <w:szCs w:val="24"/>
+                  </w:rPr>
+                  <w:t>Lai Zhang Sheng (</w:t>
+                </w:r>
+                <w:hyperlink r:id="rId13" w:history="1">
+                  <w:r>
+                    <w:rPr>
+                      <w:rStyle w:val="Hyperlink"/>
+                      <w:sz w:val="24"/>
+                      <w:szCs w:val="24"/>
+                    </w:rPr>
+                    <w:t>zlai@nvidia.com</w:t>
+                  </w:r>
+                </w:hyperlink>
+                <w:r>
+                  <w:rPr>
+                    <w:sz w:val="24"/>
+                    <w:szCs w:val="24"/>
+                  </w:rPr>
+                  <w:t>)</w:t>
+                </w:r>
+              </w:p>
+              <w:p>
+                <w:pPr>
+                  <w:rPr>
+                    <w:sz w:val="24"/>
+                    <w:szCs w:val="24"/>
+                  </w:rPr>
+                </w:pPr>
+              </w:p>
+              <w:p>
+                <w:pPr>
+                  <w:rPr>
+                    <w:sz w:val="24"/>
+                    <w:szCs w:val="24"/>
+                    <w:u w:val="single"/>
+                  </w:rPr>
+                </w:pPr>
+                <w:r>
+                  <w:rPr>
+                    <w:sz w:val="24"/>
+                    <w:szCs w:val="24"/>
+                    <w:u w:val="single"/>
+                  </w:rPr>
+                  <w:t>Republic Polytechnic:</w:t>
+                </w:r>
+              </w:p>
+              <w:p>
+                <w:pPr>
+                  <w:rPr>
+                    <w:sz w:val="24"/>
+                    <w:szCs w:val="24"/>
+                  </w:rPr>
+                </w:pPr>
+                <w:r>
+                  <w:rPr>
+                    <w:sz w:val="24"/>
+                    <w:szCs w:val="24"/>
+                  </w:rPr>
+                  <w:t xml:space="preserve">Tan </w:t>
+                </w:r>
+                <w:proofErr w:type="spellStart"/>
+                <w:r>
+                  <w:rPr>
+                    <w:sz w:val="24"/>
+                    <w:szCs w:val="24"/>
+                  </w:rPr>
+                  <w:t>Poh</w:t>
+                </w:r>
+                <w:proofErr w:type="spellEnd"/>
+                <w:r>
+                  <w:rPr>
+                    <w:sz w:val="24"/>
+                    <w:szCs w:val="24"/>
+                  </w:rPr>
+                  <w:t xml:space="preserve"> </w:t>
+                </w:r>
+                <w:proofErr w:type="spellStart"/>
+                <w:r>
+                  <w:rPr>
+                    <w:sz w:val="24"/>
+                    <w:szCs w:val="24"/>
+                  </w:rPr>
+                  <w:t>Keam</w:t>
+                </w:r>
+                <w:proofErr w:type="spellEnd"/>
+                <w:r>
+                  <w:rPr>
+                    <w:sz w:val="24"/>
+                    <w:szCs w:val="24"/>
+                  </w:rPr>
+                  <w:t xml:space="preserve"> (</w:t>
+                </w:r>
+                <w:hyperlink r:id="rId14" w:history="1">
+                  <w:r>
+                    <w:rPr>
+                      <w:rStyle w:val="Hyperlink"/>
+                      <w:sz w:val="24"/>
+                      <w:szCs w:val="24"/>
+                    </w:rPr>
+                    <w:t>tan_poh_keam@rp.edu.sg</w:t>
+                  </w:r>
+                </w:hyperlink>
+                <w:r>
+                  <w:rPr>
+                    <w:sz w:val="24"/>
+                    <w:szCs w:val="24"/>
+                  </w:rPr>
+                  <w:t>)</w:t>
+                </w:r>
+              </w:p>
+              <w:p>
+                <w:pPr>
+                  <w:rPr>
+                    <w:sz w:val="24"/>
+                    <w:szCs w:val="24"/>
+                  </w:rPr>
+                </w:pPr>
               </w:p>
             </w:tc>
           </w:tr>
@@ -409,7 +613,10 @@
             <w:br w:type="page"/>
           </w:r>
         </w:p>
-        <w:p/>
+        <w:p>
+          <w:bookmarkStart w:id="0" w:name="_GoBack"/>
+          <w:bookmarkEnd w:id="0"/>
+        </w:p>
         <w:sdt>
           <w:sdtPr>
             <w:rPr>
@@ -467,7 +674,7 @@
               <w:r>
                 <w:fldChar w:fldCharType="separate"/>
               </w:r>
-              <w:hyperlink w:anchor="_Toc36200718" w:history="1">
+              <w:hyperlink w:anchor="_Toc36236891" w:history="1">
                 <w:r>
                   <w:rPr>
                     <w:rStyle w:val="Hyperlink"/>
@@ -507,7 +714,7 @@
                     <w:noProof/>
                     <w:webHidden/>
                   </w:rPr>
-                  <w:instrText xml:space="preserve"> PAGEREF _Toc36200718 \h </w:instrText>
+                  <w:instrText xml:space="preserve"> PAGEREF _Toc36236891 \h </w:instrText>
                 </w:r>
                 <w:r>
                   <w:rPr>
@@ -549,7 +756,7 @@
                   <w:noProof/>
                 </w:rPr>
               </w:pPr>
-              <w:hyperlink w:anchor="_Toc36200719" w:history="1">
+              <w:hyperlink w:anchor="_Toc36236892" w:history="1">
                 <w:r>
                   <w:rPr>
                     <w:rStyle w:val="Hyperlink"/>
@@ -589,7 +796,7 @@
                     <w:noProof/>
                     <w:webHidden/>
                   </w:rPr>
-                  <w:instrText xml:space="preserve"> PAGEREF _Toc36200719 \h </w:instrText>
+                  <w:instrText xml:space="preserve"> PAGEREF _Toc36236892 \h </w:instrText>
                 </w:r>
                 <w:r>
                   <w:rPr>
@@ -631,7 +838,7 @@
                   <w:noProof/>
                 </w:rPr>
               </w:pPr>
-              <w:hyperlink w:anchor="_Toc36200720" w:history="1">
+              <w:hyperlink w:anchor="_Toc36236893" w:history="1">
                 <w:r>
                   <w:rPr>
                     <w:rStyle w:val="Hyperlink"/>
@@ -671,7 +878,7 @@
                     <w:noProof/>
                     <w:webHidden/>
                   </w:rPr>
-                  <w:instrText xml:space="preserve"> PAGEREF _Toc36200720 \h </w:instrText>
+                  <w:instrText xml:space="preserve"> PAGEREF _Toc36236893 \h </w:instrText>
                 </w:r>
                 <w:r>
                   <w:rPr>
@@ -713,7 +920,7 @@
                   <w:noProof/>
                 </w:rPr>
               </w:pPr>
-              <w:hyperlink w:anchor="_Toc36200721" w:history="1">
+              <w:hyperlink w:anchor="_Toc36236894" w:history="1">
                 <w:r>
                   <w:rPr>
                     <w:rStyle w:val="Hyperlink"/>
@@ -753,7 +960,7 @@
                     <w:noProof/>
                     <w:webHidden/>
                   </w:rPr>
-                  <w:instrText xml:space="preserve"> PAGEREF _Toc36200721 \h </w:instrText>
+                  <w:instrText xml:space="preserve"> PAGEREF _Toc36236894 \h </w:instrText>
                 </w:r>
                 <w:r>
                   <w:rPr>
@@ -773,7 +980,7 @@
                     <w:noProof/>
                     <w:webHidden/>
                   </w:rPr>
-                  <w:t>2</w:t>
+                  <w:t>3</w:t>
                 </w:r>
                 <w:r>
                   <w:rPr>
@@ -795,7 +1002,7 @@
                   <w:noProof/>
                 </w:rPr>
               </w:pPr>
-              <w:hyperlink w:anchor="_Toc36200722" w:history="1">
+              <w:hyperlink w:anchor="_Toc36236895" w:history="1">
                 <w:r>
                   <w:rPr>
                     <w:rStyle w:val="Hyperlink"/>
@@ -835,7 +1042,7 @@
                     <w:noProof/>
                     <w:webHidden/>
                   </w:rPr>
-                  <w:instrText xml:space="preserve"> PAGEREF _Toc36200722 \h </w:instrText>
+                  <w:instrText xml:space="preserve"> PAGEREF _Toc36236895 \h </w:instrText>
                 </w:r>
                 <w:r>
                   <w:rPr>
@@ -877,7 +1084,7 @@
                   <w:noProof/>
                 </w:rPr>
               </w:pPr>
-              <w:hyperlink w:anchor="_Toc36200723" w:history="1">
+              <w:hyperlink w:anchor="_Toc36236896" w:history="1">
                 <w:r>
                   <w:rPr>
                     <w:rStyle w:val="Hyperlink"/>
@@ -917,7 +1124,7 @@
                     <w:noProof/>
                     <w:webHidden/>
                   </w:rPr>
-                  <w:instrText xml:space="preserve"> PAGEREF _Toc36200723 \h </w:instrText>
+                  <w:instrText xml:space="preserve"> PAGEREF _Toc36236896 \h </w:instrText>
                 </w:r>
                 <w:r>
                   <w:rPr>
@@ -937,7 +1144,7 @@
                     <w:noProof/>
                     <w:webHidden/>
                   </w:rPr>
-                  <w:t>3</w:t>
+                  <w:t>4</w:t>
                 </w:r>
                 <w:r>
                   <w:rPr>
@@ -959,7 +1166,7 @@
                   <w:noProof/>
                 </w:rPr>
               </w:pPr>
-              <w:hyperlink w:anchor="_Toc36200724" w:history="1">
+              <w:hyperlink w:anchor="_Toc36236897" w:history="1">
                 <w:r>
                   <w:rPr>
                     <w:rStyle w:val="Hyperlink"/>
@@ -999,7 +1206,7 @@
                     <w:noProof/>
                     <w:webHidden/>
                   </w:rPr>
-                  <w:instrText xml:space="preserve"> PAGEREF _Toc36200724 \h </w:instrText>
+                  <w:instrText xml:space="preserve"> PAGEREF _Toc36236897 \h </w:instrText>
                 </w:r>
                 <w:r>
                   <w:rPr>
@@ -1019,7 +1226,7 @@
                     <w:noProof/>
                     <w:webHidden/>
                   </w:rPr>
-                  <w:t>3</w:t>
+                  <w:t>4</w:t>
                 </w:r>
                 <w:r>
                   <w:rPr>
@@ -1041,7 +1248,7 @@
                   <w:noProof/>
                 </w:rPr>
               </w:pPr>
-              <w:hyperlink w:anchor="_Toc36200725" w:history="1">
+              <w:hyperlink w:anchor="_Toc36236898" w:history="1">
                 <w:r>
                   <w:rPr>
                     <w:rStyle w:val="Hyperlink"/>
@@ -1081,7 +1288,7 @@
                     <w:noProof/>
                     <w:webHidden/>
                   </w:rPr>
-                  <w:instrText xml:space="preserve"> PAGEREF _Toc36200725 \h </w:instrText>
+                  <w:instrText xml:space="preserve"> PAGEREF _Toc36236898 \h </w:instrText>
                 </w:r>
                 <w:r>
                   <w:rPr>
@@ -1123,7 +1330,7 @@
                   <w:noProof/>
                 </w:rPr>
               </w:pPr>
-              <w:hyperlink w:anchor="_Toc36200726" w:history="1">
+              <w:hyperlink w:anchor="_Toc36236899" w:history="1">
                 <w:r>
                   <w:rPr>
                     <w:rStyle w:val="Hyperlink"/>
@@ -1163,7 +1370,7 @@
                     <w:noProof/>
                     <w:webHidden/>
                   </w:rPr>
-                  <w:instrText xml:space="preserve"> PAGEREF _Toc36200726 \h </w:instrText>
+                  <w:instrText xml:space="preserve"> PAGEREF _Toc36236899 \h </w:instrText>
                 </w:r>
                 <w:r>
                   <w:rPr>
@@ -1205,7 +1412,7 @@
                   <w:noProof/>
                 </w:rPr>
               </w:pPr>
-              <w:hyperlink w:anchor="_Toc36200727" w:history="1">
+              <w:hyperlink w:anchor="_Toc36236900" w:history="1">
                 <w:r>
                   <w:rPr>
                     <w:rStyle w:val="Hyperlink"/>
@@ -1245,7 +1452,7 @@
                     <w:noProof/>
                     <w:webHidden/>
                   </w:rPr>
-                  <w:instrText xml:space="preserve"> PAGEREF _Toc36200727 \h </w:instrText>
+                  <w:instrText xml:space="preserve"> PAGEREF _Toc36236900 \h </w:instrText>
                 </w:r>
                 <w:r>
                   <w:rPr>
@@ -1287,7 +1494,7 @@
                   <w:noProof/>
                 </w:rPr>
               </w:pPr>
-              <w:hyperlink w:anchor="_Toc36200728" w:history="1">
+              <w:hyperlink w:anchor="_Toc36236901" w:history="1">
                 <w:r>
                   <w:rPr>
                     <w:rStyle w:val="Hyperlink"/>
@@ -1327,7 +1534,7 @@
                     <w:noProof/>
                     <w:webHidden/>
                   </w:rPr>
-                  <w:instrText xml:space="preserve"> PAGEREF _Toc36200728 \h </w:instrText>
+                  <w:instrText xml:space="preserve"> PAGEREF _Toc36236901 \h </w:instrText>
                 </w:r>
                 <w:r>
                   <w:rPr>
@@ -1347,7 +1554,7 @@
                     <w:noProof/>
                     <w:webHidden/>
                   </w:rPr>
-                  <w:t>5</w:t>
+                  <w:t>6</w:t>
                 </w:r>
                 <w:r>
                   <w:rPr>
@@ -1369,7 +1576,7 @@
                   <w:noProof/>
                 </w:rPr>
               </w:pPr>
-              <w:hyperlink w:anchor="_Toc36200729" w:history="1">
+              <w:hyperlink w:anchor="_Toc36236902" w:history="1">
                 <w:r>
                   <w:rPr>
                     <w:rStyle w:val="Hyperlink"/>
@@ -1409,7 +1616,7 @@
                     <w:noProof/>
                     <w:webHidden/>
                   </w:rPr>
-                  <w:instrText xml:space="preserve"> PAGEREF _Toc36200729 \h </w:instrText>
+                  <w:instrText xml:space="preserve"> PAGEREF _Toc36236902 \h </w:instrText>
                 </w:r>
                 <w:r>
                   <w:rPr>
@@ -1429,7 +1636,7 @@
                     <w:noProof/>
                     <w:webHidden/>
                   </w:rPr>
-                  <w:t>5</w:t>
+                  <w:t>6</w:t>
                 </w:r>
                 <w:r>
                   <w:rPr>
@@ -1451,7 +1658,7 @@
                   <w:noProof/>
                 </w:rPr>
               </w:pPr>
-              <w:hyperlink w:anchor="_Toc36200730" w:history="1">
+              <w:hyperlink w:anchor="_Toc36236903" w:history="1">
                 <w:r>
                   <w:rPr>
                     <w:rStyle w:val="Hyperlink"/>
@@ -1491,7 +1698,7 @@
                     <w:noProof/>
                     <w:webHidden/>
                   </w:rPr>
-                  <w:instrText xml:space="preserve"> PAGEREF _Toc36200730 \h </w:instrText>
+                  <w:instrText xml:space="preserve"> PAGEREF _Toc36236903 \h </w:instrText>
                 </w:r>
                 <w:r>
                   <w:rPr>
@@ -1533,7 +1740,7 @@
                   <w:noProof/>
                 </w:rPr>
               </w:pPr>
-              <w:hyperlink w:anchor="_Toc36200731" w:history="1">
+              <w:hyperlink w:anchor="_Toc36236904" w:history="1">
                 <w:r>
                   <w:rPr>
                     <w:rStyle w:val="Hyperlink"/>
@@ -1573,7 +1780,7 @@
                     <w:noProof/>
                     <w:webHidden/>
                   </w:rPr>
-                  <w:instrText xml:space="preserve"> PAGEREF _Toc36200731 \h </w:instrText>
+                  <w:instrText xml:space="preserve"> PAGEREF _Toc36236904 \h </w:instrText>
                 </w:r>
                 <w:r>
                   <w:rPr>
@@ -1593,7 +1800,7 @@
                     <w:noProof/>
                     <w:webHidden/>
                   </w:rPr>
-                  <w:t>6</w:t>
+                  <w:t>7</w:t>
                 </w:r>
                 <w:r>
                   <w:rPr>
@@ -1615,7 +1822,7 @@
                   <w:noProof/>
                 </w:rPr>
               </w:pPr>
-              <w:hyperlink w:anchor="_Toc36200732" w:history="1">
+              <w:hyperlink w:anchor="_Toc36236905" w:history="1">
                 <w:r>
                   <w:rPr>
                     <w:rStyle w:val="Hyperlink"/>
@@ -1655,7 +1862,7 @@
                     <w:noProof/>
                     <w:webHidden/>
                   </w:rPr>
-                  <w:instrText xml:space="preserve"> PAGEREF _Toc36200732 \h </w:instrText>
+                  <w:instrText xml:space="preserve"> PAGEREF _Toc36236905 \h </w:instrText>
                 </w:r>
                 <w:r>
                   <w:rPr>
@@ -1675,7 +1882,89 @@
                     <w:noProof/>
                     <w:webHidden/>
                   </w:rPr>
-                  <w:t>7</w:t>
+                  <w:t>8</w:t>
+                </w:r>
+                <w:r>
+                  <w:rPr>
+                    <w:noProof/>
+                    <w:webHidden/>
+                  </w:rPr>
+                  <w:fldChar w:fldCharType="end"/>
+                </w:r>
+              </w:hyperlink>
+            </w:p>
+            <w:p>
+              <w:pPr>
+                <w:pStyle w:val="TOC2"/>
+                <w:tabs>
+                  <w:tab w:val="left" w:pos="880"/>
+                  <w:tab w:val="right" w:leader="dot" w:pos="9350"/>
+                </w:tabs>
+                <w:rPr>
+                  <w:noProof/>
+                </w:rPr>
+              </w:pPr>
+              <w:hyperlink w:anchor="_Toc36236906" w:history="1">
+                <w:r>
+                  <w:rPr>
+                    <w:rStyle w:val="Hyperlink"/>
+                    <w:noProof/>
+                  </w:rPr>
+                  <w:t>7.5</w:t>
+                </w:r>
+                <w:r>
+                  <w:rPr>
+                    <w:noProof/>
+                  </w:rPr>
+                  <w:tab/>
+                </w:r>
+                <w:r>
+                  <w:rPr>
+                    <w:rStyle w:val="Hyperlink"/>
+                    <w:noProof/>
+                  </w:rPr>
+                  <w:t>Library Versions</w:t>
+                </w:r>
+                <w:r>
+                  <w:rPr>
+                    <w:noProof/>
+                    <w:webHidden/>
+                  </w:rPr>
+                  <w:tab/>
+                </w:r>
+                <w:r>
+                  <w:rPr>
+                    <w:noProof/>
+                    <w:webHidden/>
+                  </w:rPr>
+                  <w:fldChar w:fldCharType="begin"/>
+                </w:r>
+                <w:r>
+                  <w:rPr>
+                    <w:noProof/>
+                    <w:webHidden/>
+                  </w:rPr>
+                  <w:instrText xml:space="preserve"> PAGEREF _Toc36236906 \h </w:instrText>
+                </w:r>
+                <w:r>
+                  <w:rPr>
+                    <w:noProof/>
+                    <w:webHidden/>
+                  </w:rPr>
+                </w:r>
+                <w:r>
+                  <w:rPr>
+                    <w:noProof/>
+                    <w:webHidden/>
+                  </w:rPr>
+                  <w:fldChar w:fldCharType="separate"/>
+                </w:r>
+                <w:r>
+                  <w:rPr>
+                    <w:noProof/>
+                    <w:webHidden/>
+                  </w:rPr>
+                  <w:t>9</w:t>
                 </w:r>
                 <w:r>
                   <w:rPr>
@@ -1697,7 +1986,7 @@
                   <w:noProof/>
                 </w:rPr>
               </w:pPr>
-              <w:hyperlink w:anchor="_Toc36200733" w:history="1">
+              <w:hyperlink w:anchor="_Toc36236907" w:history="1">
                 <w:r>
                   <w:rPr>
                     <w:rStyle w:val="Hyperlink"/>
@@ -1737,7 +2026,7 @@
                     <w:noProof/>
                     <w:webHidden/>
                   </w:rPr>
-                  <w:instrText xml:space="preserve"> PAGEREF _Toc36200733 \h </w:instrText>
+                  <w:instrText xml:space="preserve"> PAGEREF _Toc36236907 \h </w:instrText>
                 </w:r>
                 <w:r>
                   <w:rPr>
@@ -1757,7 +2046,7 @@
                     <w:noProof/>
                     <w:webHidden/>
                   </w:rPr>
-                  <w:t>8</w:t>
+                  <w:t>10</w:t>
                 </w:r>
                 <w:r>
                   <w:rPr>
@@ -1790,12 +2079,12 @@
             <w:pStyle w:val="Heading1"/>
             <w:jc w:val="both"/>
           </w:pPr>
-          <w:bookmarkStart w:id="0" w:name="_Toc36200718"/>
+          <w:bookmarkStart w:id="1" w:name="_Toc36236891"/>
           <w:r>
             <w:lastRenderedPageBreak/>
             <w:t>Background</w:t>
           </w:r>
-          <w:bookmarkEnd w:id="0"/>
+          <w:bookmarkEnd w:id="1"/>
         </w:p>
         <w:p>
           <w:pPr>
@@ -1832,7 +2121,13 @@
             <w:t>)</w:t>
           </w:r>
           <w:r>
-            <w:t xml:space="preserve"> programme. </w:t>
+            <w:t xml:space="preserve"> programme</w:t>
+          </w:r>
+          <w:r>
+            <w:t xml:space="preserve"> by Infocomm Media Development Authority (IMDA)</w:t>
+          </w:r>
+          <w:r>
+            <w:t xml:space="preserve">. </w:t>
           </w:r>
           <w:r>
             <w:t>The project aim</w:t>
@@ -1861,11 +2156,11 @@
             <w:pStyle w:val="Heading2"/>
             <w:jc w:val="both"/>
           </w:pPr>
-          <w:bookmarkStart w:id="1" w:name="_Toc36200719"/>
+          <w:bookmarkStart w:id="2" w:name="_Toc36236892"/>
           <w:r>
             <w:t>Goal</w:t>
           </w:r>
-          <w:bookmarkEnd w:id="1"/>
+          <w:bookmarkEnd w:id="2"/>
         </w:p>
         <w:p>
           <w:pPr>
@@ -1878,10 +2173,7 @@
             <w:t xml:space="preserve">key takeaways in a corpus of text. The summarisation technique will be powered by </w:t>
           </w:r>
           <w:r>
-            <w:t>Bidirectional Encoder Representations from Transformers</w:t>
-          </w:r>
-          <w:r>
-            <w:t xml:space="preserve"> </w:t>
+            <w:t xml:space="preserve">Bidirectional Encoder Representations from Transformers </w:t>
           </w:r>
           <w:r>
             <w:t>(</w:t>
@@ -1901,11 +2193,11 @@
             <w:pStyle w:val="Heading1"/>
             <w:jc w:val="both"/>
           </w:pPr>
-          <w:bookmarkStart w:id="2" w:name="_Toc36200720"/>
+          <w:bookmarkStart w:id="3" w:name="_Toc36236893"/>
           <w:r>
             <w:t>Methodology and Design</w:t>
           </w:r>
-          <w:bookmarkEnd w:id="2"/>
+          <w:bookmarkEnd w:id="3"/>
         </w:p>
         <w:p>
           <w:pPr>
@@ -1986,18 +2278,31 @@
             <w:jc w:val="both"/>
           </w:pPr>
           <w:r>
-            <w:t xml:space="preserve">For evaluation, we will be using ROUGE scoring system which is optimised to calculate distances/ similarities between summarised articles. By using ROUGE, and comparing between BERT generated summaries against human generated summaries, we are able to calculate the similarity between the text and recommend ways to improve the results. </w:t>
+            <w:t xml:space="preserve">For evaluation, we will be using ROUGE scoring system which is optimised to calculate distances/ similarities between summarised articles. By using ROUGE and comparing between BERT generated summaries against human generated summaries, we </w:t>
+          </w:r>
+          <w:r>
+            <w:t>can</w:t>
+          </w:r>
+          <w:r>
+            <w:t xml:space="preserve"> calculate the similarity between the text and recommend ways to</w:t>
+          </w:r>
+          <w:r>
+            <w:t xml:space="preserve"> further</w:t>
+          </w:r>
+          <w:r>
+            <w:t xml:space="preserve"> improve the results. </w:t>
           </w:r>
         </w:p>
         <w:p>
           <w:pPr>
             <w:pStyle w:val="Heading2"/>
           </w:pPr>
-          <w:bookmarkStart w:id="3" w:name="_Toc36200721"/>
-          <w:r>
+          <w:bookmarkStart w:id="4" w:name="_Toc36236894"/>
+          <w:r>
+            <w:lastRenderedPageBreak/>
             <w:t>Software Data Flow</w:t>
           </w:r>
-          <w:bookmarkEnd w:id="3"/>
+          <w:bookmarkEnd w:id="4"/>
         </w:p>
         <w:p>
           <w:pPr>
@@ -2024,7 +2329,7 @@
                         <pic:cNvPicPr/>
                       </pic:nvPicPr>
                       <pic:blipFill>
-                        <a:blip r:embed="rId11"/>
+                        <a:blip r:embed="rId15"/>
                         <a:stretch>
                           <a:fillRect/>
                         </a:stretch>
@@ -2144,8 +2449,13 @@
             <w:jc w:val="both"/>
           </w:pPr>
           <w:r>
-            <w:lastRenderedPageBreak/>
-            <w:t>The software is developed using available open-source application frameworks (Streamlit, Flask) and Hugging Face BERT/Transformer model.   The software is developed using Python scripting language.</w:t>
+            <w:t>The software is developed using available open-source application frameworks (Streamlit, Flask</w:t>
+          </w:r>
+          <w:r>
+            <w:t xml:space="preserve"> etc.</w:t>
+          </w:r>
+          <w:r>
+            <w:t>) and Hugging Face BERT/Transformer model.   The software is developed using Python scripting language.</w:t>
           </w:r>
         </w:p>
         <w:p>
@@ -2168,10 +2478,22 @@
             <w:t>the application</w:t>
           </w:r>
           <w:r>
-            <w:t xml:space="preserve"> need to response</w:t>
-          </w:r>
-          <w:r>
-            <w:t xml:space="preserve"> to a button is pressed), Streamlit will just rerun the entire Python script from top to bottom.</w:t>
+            <w:t xml:space="preserve"> </w:t>
+          </w:r>
+          <w:r>
+            <w:t>needs</w:t>
+          </w:r>
+          <w:r>
+            <w:t xml:space="preserve"> to response</w:t>
+          </w:r>
+          <w:r>
+            <w:t xml:space="preserve"> to a button </w:t>
+          </w:r>
+          <w:r>
+            <w:t>when</w:t>
+          </w:r>
+          <w:r>
+            <w:t xml:space="preserve"> pressed), Streamlit will just rerun the entire Python script from top to bottom.</w:t>
           </w:r>
         </w:p>
         <w:p>
@@ -2185,7 +2507,13 @@
             <w:t>/UI</w:t>
           </w:r>
           <w:r>
-            <w:t xml:space="preserve"> developer because it is not implemented as a 'callback', like most web applications will perform.  Some of these quirks can be modified using Streamlit's cache</w:t>
+            <w:t xml:space="preserve"> developer because it is not implemented as a '</w:t>
+          </w:r>
+          <w:r>
+            <w:t>call back</w:t>
+          </w:r>
+          <w:r>
+            <w:t>', like most web applications will perform.  Some of these quirks can be modified using Streamlit's cache</w:t>
           </w:r>
           <w:r>
             <w:t xml:space="preserve"> decorator </w:t>
@@ -2197,7 +2525,10 @@
             <w:t>However, s</w:t>
           </w:r>
           <w:r>
-            <w:t>uch modification</w:t>
+            <w:t xml:space="preserve">uch </w:t>
+          </w:r>
+          <w:r>
+            <w:t>technique</w:t>
           </w:r>
           <w:r>
             <w:t xml:space="preserve">, as we have observed, may create stability issues. </w:t>
@@ -2207,17 +2538,20 @@
           <w:pPr>
             <w:pStyle w:val="Heading1"/>
           </w:pPr>
-          <w:bookmarkStart w:id="4" w:name="_Ref36199272"/>
-          <w:bookmarkStart w:id="5" w:name="_Toc36200722"/>
+          <w:bookmarkStart w:id="5" w:name="_Ref36199272"/>
+          <w:bookmarkStart w:id="6" w:name="_Toc36236895"/>
           <w:r>
             <w:t>Applications</w:t>
           </w:r>
-          <w:bookmarkEnd w:id="4"/>
           <w:bookmarkEnd w:id="5"/>
-        </w:p>
-        <w:p>
-          <w:r>
-            <w:t>In this project we utilised these libraries:</w:t>
+          <w:bookmarkEnd w:id="6"/>
+        </w:p>
+        <w:p>
+          <w:r>
+            <w:t>In this project we utilised these libraries</w:t>
+          </w:r>
+          <w:r>
+            <w:t>.  The versions used in current development will be documented in later section.</w:t>
           </w:r>
         </w:p>
         <w:tbl>
@@ -2554,11 +2888,12 @@
           <w:pPr>
             <w:pStyle w:val="Heading1"/>
           </w:pPr>
-          <w:bookmarkStart w:id="6" w:name="_Toc36200723"/>
-          <w:r>
+          <w:bookmarkStart w:id="7" w:name="_Toc36236896"/>
+          <w:r>
+            <w:lastRenderedPageBreak/>
             <w:t>Insights</w:t>
           </w:r>
-          <w:bookmarkEnd w:id="6"/>
+          <w:bookmarkEnd w:id="7"/>
         </w:p>
         <w:p>
           <w:pPr>
@@ -2580,7 +2915,13 @@
             <w:t xml:space="preserve"> due to ou</w:t>
           </w:r>
           <w:r>
-            <w:t xml:space="preserve">r experiments and research. We discovered that (1) model selection plays a big part of in operational efficiency, (2) </w:t>
+            <w:t xml:space="preserve">r experiments and research. </w:t>
+          </w:r>
+          <w:r>
+            <w:t xml:space="preserve"> </w:t>
+          </w:r>
+          <w:r>
+            <w:t xml:space="preserve">We discovered that (1) model selection plays a big part of in operational efficiency, (2) </w:t>
           </w:r>
           <w:r>
             <w:rPr>
@@ -2593,7 +2934,7 @@
           <w:pPr>
             <w:pStyle w:val="Heading2"/>
           </w:pPr>
-          <w:bookmarkStart w:id="7" w:name="_Toc36200724"/>
+          <w:bookmarkStart w:id="8" w:name="_Toc36236897"/>
           <w:r>
             <w:t xml:space="preserve">BERT </w:t>
           </w:r>
@@ -2621,7 +2962,7 @@
           <w:r>
             <w:t>qual</w:t>
           </w:r>
-          <w:bookmarkEnd w:id="7"/>
+          <w:bookmarkEnd w:id="8"/>
         </w:p>
         <w:p>
           <w:pPr>
@@ -2634,7 +2975,10 @@
             <w:t>z</w:t>
           </w:r>
           <w:r>
-            <w:t xml:space="preserve">er library. </w:t>
+            <w:t>er library.</w:t>
+          </w:r>
+          <w:r>
+            <w:t xml:space="preserve">  </w:t>
           </w:r>
           <w:r>
             <w:t>While testing, we quickly realised that we may</w:t>
@@ -2675,7 +3019,13 @@
             <w:t>s</w:t>
           </w:r>
           <w:r>
-            <w:t xml:space="preserve"> wait to be “too long” and may not even use the product even if it was a perfect product. We need to find a compromise between speed and performance. </w:t>
+            <w:t xml:space="preserve"> wait to be “too long” and may not even use the product even if it was a perfect product. </w:t>
+          </w:r>
+          <w:r>
+            <w:t xml:space="preserve"> </w:t>
+          </w:r>
+          <w:r>
+            <w:t xml:space="preserve">We need to find a compromise between speed and performance. </w:t>
           </w:r>
         </w:p>
         <w:p>
@@ -2683,22 +3033,40 @@
             <w:jc w:val="both"/>
           </w:pPr>
           <w:r>
-            <w:t>To achieve this, we look at the different BERT models available in the market. We eliminated the “large” BERT models at first cut, because they contain more parameters which will mean longer processing time. Th</w:t>
+            <w:t xml:space="preserve">To achieve this, we look at the different BERT models available in the market. </w:t>
+          </w:r>
+          <w:r>
+            <w:t xml:space="preserve"> </w:t>
+          </w:r>
+          <w:r>
+            <w:t>We eliminated the “large” BERT models at first cut, because they contain more parameters which will mean longer processing time. Th</w:t>
           </w:r>
           <w:r>
             <w:t>is</w:t>
           </w:r>
           <w:r>
-            <w:t xml:space="preserve"> narrows our focus to the base BERT model. To evaluate</w:t>
+            <w:t xml:space="preserve"> narrows our focus to the base BERT model. </w:t>
+          </w:r>
+          <w:r>
+            <w:t xml:space="preserve"> </w:t>
+          </w:r>
+          <w:r>
+            <w:t>To evaluate</w:t>
           </w:r>
           <w:r>
             <w:t xml:space="preserve"> the</w:t>
           </w:r>
           <w:r>
-            <w:t xml:space="preserve"> performance, we run a loop test, controlling all parameters except a model change. In this experiment, we recorded the performance </w:t>
-          </w:r>
-          <w:r>
-            <w:t xml:space="preserve">in the form of processing time, and text length. </w:t>
+            <w:t xml:space="preserve"> performance, we run a loop test, controlling all parameters except a model change.</w:t>
+          </w:r>
+          <w:r>
+            <w:t xml:space="preserve">  </w:t>
+          </w:r>
+          <w:r>
+            <w:t xml:space="preserve">In this experiment, we recorded the performance </w:t>
+          </w:r>
+          <w:r>
+            <w:t xml:space="preserve">in the form of processing time and text length. </w:t>
           </w:r>
         </w:p>
         <w:p>
@@ -2706,7 +3074,6 @@
             <w:jc w:val="both"/>
           </w:pPr>
           <w:r>
-            <w:lastRenderedPageBreak/>
             <w:t>At this point, we are using just quantitative measures, such as (1) processing speed and (2) text length as our selection.</w:t>
           </w:r>
         </w:p>
@@ -2781,7 +3148,7 @@
                               <pic:cNvPicPr/>
                             </pic:nvPicPr>
                             <pic:blipFill>
-                              <a:blip r:embed="rId12"/>
+                              <a:blip r:embed="rId16"/>
                               <a:stretch>
                                 <a:fillRect/>
                               </a:stretch>
@@ -2830,7 +3197,7 @@
                               </pic:cNvPicPr>
                             </pic:nvPicPr>
                             <pic:blipFill>
-                              <a:blip r:embed="rId13" cstate="print">
+                              <a:blip r:embed="rId17" cstate="print">
                                 <a:extLst>
                                   <a:ext uri="{28A0092B-C50C-407E-A947-70E740481C1C}">
                                     <a14:useLocalDpi xmlns:a14="http://schemas.microsoft.com/office/drawing/2010/main" val="0"/>
@@ -2956,11 +3323,11 @@
           <w:pPr>
             <w:pStyle w:val="Heading2"/>
           </w:pPr>
-          <w:bookmarkStart w:id="8" w:name="_Toc36200725"/>
+          <w:bookmarkStart w:id="9" w:name="_Toc36236898"/>
           <w:r>
             <w:t>ROUGE and not BLEU</w:t>
           </w:r>
-          <w:bookmarkEnd w:id="8"/>
+          <w:bookmarkEnd w:id="9"/>
         </w:p>
         <w:p>
           <w:pPr>
@@ -2997,7 +3364,11 @@
             <w:t xml:space="preserve">  </w:t>
           </w:r>
           <w:r>
-            <w:t xml:space="preserve">With this knowledge, we could either tweak the parameters correctly, or if the summary is poor, we can fine-tune it with a longer relevant corpus. With BLEU, another popular technique, only the final BLEU score (between 0 to 1) is given. This gives us no direction to improve. </w:t>
+            <w:t xml:space="preserve">With this knowledge, we could either tweak the parameters correctly, or if the summary is poor, we can fine-tune it with a longer relevant corpus. </w:t>
+          </w:r>
+          <w:r>
+            <w:lastRenderedPageBreak/>
+            <w:t xml:space="preserve">With BLEU, another popular technique, only the final BLEU score (between 0 to 1) is given. This gives us no direction to improve. </w:t>
           </w:r>
         </w:p>
         <w:p>
@@ -3032,7 +3403,13 @@
             <w:t xml:space="preserve">  </w:t>
           </w:r>
           <w:r>
-            <w:t>The documentation recommended a smoothing technique to overcome this but we did not find the value to be as intuitively accurate as ROUGE.</w:t>
+            <w:t xml:space="preserve">The documentation recommended a smoothing technique to overcome </w:t>
+          </w:r>
+          <w:r>
+            <w:t>this,</w:t>
+          </w:r>
+          <w:r>
+            <w:t xml:space="preserve"> but we did not find the value to be as intuitively accurate as ROUGE.</w:t>
           </w:r>
         </w:p>
         <w:p>
@@ -3058,7 +3435,7 @@
                         </pic:cNvPicPr>
                       </pic:nvPicPr>
                       <pic:blipFill>
-                        <a:blip r:embed="rId14">
+                        <a:blip r:embed="rId18">
                           <a:extLst>
                             <a:ext uri="{28A0092B-C50C-407E-A947-70E740481C1C}">
                               <a14:useLocalDpi xmlns:a14="http://schemas.microsoft.com/office/drawing/2010/main" val="0"/>
@@ -3172,31 +3549,35 @@
               <w:iCs w:val="0"/>
               <w:sz w:val="22"/>
               <w:szCs w:val="22"/>
-              <w:highlight w:val="yellow"/>
-            </w:rPr>
-            <w:t>Please give a name</w:t>
+            </w:rPr>
+            <w:t>Rouge Score</w:t>
           </w:r>
         </w:p>
         <w:p>
           <w:pPr>
             <w:pStyle w:val="Heading1"/>
           </w:pPr>
-          <w:bookmarkStart w:id="9" w:name="_Toc36200726"/>
-          <w:r>
-            <w:lastRenderedPageBreak/>
+          <w:bookmarkStart w:id="10" w:name="_Toc36236899"/>
+          <w:r>
             <w:t>Results</w:t>
           </w:r>
           <w:r>
             <w:t xml:space="preserve"> and conclusions</w:t>
           </w:r>
-          <w:bookmarkEnd w:id="9"/>
+          <w:bookmarkEnd w:id="10"/>
         </w:p>
         <w:p>
           <w:pPr>
             <w:jc w:val="both"/>
           </w:pPr>
           <w:r>
-            <w:t xml:space="preserve">We successfully created and deployed a web application that allows a user to (1) enter a URL and received a full text with annotated key points (2) user can provide feedback, which can be used to provide a quantitative scoring (3) we could improve the BERT model based on the scoring. </w:t>
+            <w:t>We successfully created and deployed a web application that allows a user to (1) enter a URL and received a full text with annotated key points (2) user can provide feedback, which can be used to provide a quantitative scoring</w:t>
+          </w:r>
+          <w:r>
+            <w:t xml:space="preserve"> and</w:t>
+          </w:r>
+          <w:r>
+            <w:t xml:space="preserve"> (3) we could improve the BERT model based on the scoring. </w:t>
           </w:r>
         </w:p>
         <w:p>
@@ -3222,11 +3603,11 @@
           <w:pPr>
             <w:pStyle w:val="Heading1"/>
           </w:pPr>
-          <w:bookmarkStart w:id="10" w:name="_Toc36200727"/>
+          <w:bookmarkStart w:id="11" w:name="_Toc36236900"/>
           <w:r>
             <w:t>Recommendations</w:t>
           </w:r>
-          <w:bookmarkEnd w:id="10"/>
+          <w:bookmarkEnd w:id="11"/>
         </w:p>
         <w:p>
           <w:pPr>
@@ -3292,7 +3673,13 @@
             <w:t>-</w:t>
           </w:r>
           <w:r>
-            <w:t xml:space="preserve">tuning options, which hinders our ability to improve the product. </w:t>
+            <w:t xml:space="preserve">tuning options, which </w:t>
+          </w:r>
+          <w:r>
+            <w:t>limits</w:t>
+          </w:r>
+          <w:r>
+            <w:t xml:space="preserve"> our ability to improve the product. </w:t>
           </w:r>
         </w:p>
         <w:p>
@@ -3339,7 +3726,11 @@
             <w:t xml:space="preserve"> </w:t>
           </w:r>
           <w:r>
-            <w:t xml:space="preserve">This user may have its own biasness and may have an inconsistent proficiency of the subject. </w:t>
+            <w:t xml:space="preserve">This user may have its own biasness and may have an </w:t>
+          </w:r>
+          <w:r>
+            <w:lastRenderedPageBreak/>
+            <w:t xml:space="preserve">inconsistent proficiency of the subject. </w:t>
           </w:r>
           <w:r>
             <w:t xml:space="preserve"> </w:t>
@@ -3358,21 +3749,21 @@
           <w:pPr>
             <w:pStyle w:val="Heading1"/>
           </w:pPr>
-          <w:bookmarkStart w:id="11" w:name="_Toc36200728"/>
+          <w:bookmarkStart w:id="12" w:name="_Toc36236901"/>
           <w:r>
             <w:t>Appendices</w:t>
           </w:r>
-          <w:bookmarkEnd w:id="11"/>
+          <w:bookmarkEnd w:id="12"/>
         </w:p>
         <w:p>
           <w:pPr>
             <w:pStyle w:val="Heading2"/>
           </w:pPr>
-          <w:bookmarkStart w:id="12" w:name="_Toc36200729"/>
+          <w:bookmarkStart w:id="13" w:name="_Toc36236902"/>
           <w:r>
             <w:t>GitHub</w:t>
           </w:r>
-          <w:bookmarkEnd w:id="12"/>
+          <w:bookmarkEnd w:id="13"/>
         </w:p>
         <w:p>
           <w:pPr>
@@ -3407,7 +3798,7 @@
           <w:r>
             <w:t xml:space="preserve">: </w:t>
           </w:r>
-          <w:hyperlink r:id="rId15" w:history="1">
+          <w:hyperlink r:id="rId19" w:history="1">
             <w:r>
               <w:rPr>
                 <w:rStyle w:val="Hyperlink"/>
@@ -3439,7 +3830,10 @@
             <w:t xml:space="preserve"> </w:t>
           </w:r>
           <w:r>
-            <w:t xml:space="preserve">as </w:t>
+            <w:t>in</w:t>
+          </w:r>
+          <w:r>
+            <w:t xml:space="preserve"> </w:t>
           </w:r>
           <w:r>
             <w:t>private</w:t>
@@ -3468,7 +3862,13 @@
             <w:jc w:val="both"/>
           </w:pPr>
           <w:r>
-            <w:t xml:space="preserve">Github uses Git as an open-source version control system.  It helps is to keep the revisions straight, storing modification in a central repository.  This allows us, as a developer, to easily collaborate, as we can download a new version of the software, make changes and upload the newest version, after we make the modifications. </w:t>
+            <w:t xml:space="preserve">Github uses Git as an open-source version control system.  </w:t>
+          </w:r>
+          <w:r>
+            <w:t>The purpose</w:t>
+          </w:r>
+          <w:r>
+            <w:t xml:space="preserve"> is to keep the revisions straight, storing modification in a central repository.  This allows us, as a developer, to easily collaborate, as we can download a new version of the software, make changes and upload the newest version, after we make the modifications. </w:t>
           </w:r>
         </w:p>
         <w:p>
@@ -3479,7 +3879,6 @@
             <w:rPr>
               <w:noProof/>
             </w:rPr>
-            <w:lastRenderedPageBreak/>
             <w:drawing>
               <wp:inline distT="0" distB="0" distL="0" distR="0" wp14:anchorId="33F46880" wp14:editId="02E8B8AD">
                 <wp:extent cx="4687853" cy="3686175"/>
@@ -3496,7 +3895,7 @@
                         <pic:cNvPicPr/>
                       </pic:nvPicPr>
                       <pic:blipFill>
-                        <a:blip r:embed="rId16"/>
+                        <a:blip r:embed="rId20"/>
                         <a:stretch>
                           <a:fillRect/>
                         </a:stretch>
@@ -3602,11 +4001,11 @@
           <w:pPr>
             <w:pStyle w:val="Heading2"/>
           </w:pPr>
-          <w:bookmarkStart w:id="13" w:name="_Toc36200730"/>
+          <w:bookmarkStart w:id="14" w:name="_Toc36236903"/>
           <w:r>
             <w:t>Development Environment</w:t>
           </w:r>
-          <w:bookmarkEnd w:id="13"/>
+          <w:bookmarkEnd w:id="14"/>
         </w:p>
         <w:p>
           <w:pPr>
@@ -3618,6 +4017,7 @@
         </w:p>
         <w:p>
           <w:r>
+            <w:lastRenderedPageBreak/>
             <w:t>Anaconda Individual Edition (2019-10) was installed and then relevant modules are installed</w:t>
           </w:r>
           <w:r>
@@ -3631,11 +4031,149 @@
           <w:pPr>
             <w:pStyle w:val="Heading2"/>
           </w:pPr>
-          <w:bookmarkStart w:id="14" w:name="_Toc36200731"/>
+          <w:bookmarkStart w:id="15" w:name="_Toc36236904"/>
           <w:r>
             <w:t>Extractive Summarizer</w:t>
           </w:r>
-          <w:bookmarkEnd w:id="14"/>
+          <w:bookmarkEnd w:id="15"/>
+        </w:p>
+        <w:p>
+          <w:pPr>
+            <w:jc w:val="both"/>
+          </w:pPr>
+          <w:r>
+            <w:t xml:space="preserve">To run the system, it is advised to create a separate virtual environment.  Use Git to </w:t>
+          </w:r>
+          <w:r>
+            <w:t>download</w:t>
+          </w:r>
+          <w:r>
+            <w:t xml:space="preserve"> the source codes by cloning it from GitHub.</w:t>
+          </w:r>
+        </w:p>
+        <w:p>
+          <w:r>
+            <w:t>Install the required libraries and modules as indicated in</w:t>
+          </w:r>
+          <w:r>
+            <w:t xml:space="preserve"> </w:t>
+          </w:r>
+          <w:r>
+            <w:t>section</w:t>
+          </w:r>
+          <w:r>
+            <w:t xml:space="preserve"> </w:t>
+          </w:r>
+          <w:r>
+            <w:fldChar w:fldCharType="begin"/>
+          </w:r>
+          <w:r>
+            <w:instrText xml:space="preserve"> REF _Ref36199272 \r \h </w:instrText>
+          </w:r>
+          <w:r>
+            <w:fldChar w:fldCharType="separate"/>
+          </w:r>
+          <w:r>
+            <w:t>3</w:t>
+          </w:r>
+          <w:r>
+            <w:fldChar w:fldCharType="end"/>
+          </w:r>
+          <w:r>
+            <w:t>.</w:t>
+          </w:r>
+        </w:p>
+        <w:p>
+          <w:r>
+            <w:t>Open two terminals</w:t>
+          </w:r>
+          <w:r>
+            <w:t xml:space="preserve"> on a local machine</w:t>
+          </w:r>
+          <w:r>
+            <w:t xml:space="preserve"> (command prompt for Windows OS)</w:t>
+          </w:r>
+          <w:r>
+            <w:t xml:space="preserve"> i.e. one to run the Flask server and the other one to run the Streamlit</w:t>
+          </w:r>
+          <w:r>
+            <w:t xml:space="preserve"> webapp</w:t>
+          </w:r>
+          <w:r>
+            <w:t>.</w:t>
+          </w:r>
+        </w:p>
+        <w:p>
+          <w:pPr>
+            <w:pStyle w:val="ListParagraph"/>
+            <w:numPr>
+              <w:ilvl w:val="1"/>
+              <w:numId w:val="7"/>
+            </w:numPr>
+          </w:pPr>
+          <w:r>
+            <w:t xml:space="preserve">Flask server: </w:t>
+          </w:r>
+          <w:r>
+            <w:rPr>
+              <w:i/>
+              <w:iCs/>
+              <w:highlight w:val="lightGray"/>
+            </w:rPr>
+            <w:t>python extractiveServer_flask.py</w:t>
+          </w:r>
+        </w:p>
+        <w:p>
+          <w:pPr>
+            <w:pStyle w:val="ListParagraph"/>
+            <w:numPr>
+              <w:ilvl w:val="2"/>
+              <w:numId w:val="7"/>
+            </w:numPr>
+          </w:pPr>
+          <w:r>
+            <w:t>Running on http://127.0.0.1:5500/ (Press CTRL+C to quit)</w:t>
+          </w:r>
+        </w:p>
+        <w:p>
+          <w:pPr>
+            <w:pStyle w:val="ListParagraph"/>
+            <w:numPr>
+              <w:ilvl w:val="1"/>
+              <w:numId w:val="7"/>
+            </w:numPr>
+          </w:pPr>
+          <w:r>
+            <w:t xml:space="preserve">Streamlit: </w:t>
+          </w:r>
+          <w:r>
+            <w:rPr>
+              <w:i/>
+              <w:iCs/>
+              <w:highlight w:val="lightGray"/>
+            </w:rPr>
+            <w:t>streamlit run extractiveUI_streamlit.py</w:t>
+          </w:r>
+        </w:p>
+        <w:p>
+          <w:pPr>
+            <w:pStyle w:val="ListParagraph"/>
+            <w:numPr>
+              <w:ilvl w:val="2"/>
+              <w:numId w:val="7"/>
+            </w:numPr>
+          </w:pPr>
+          <w:r>
+            <w:t xml:space="preserve">Local URL: </w:t>
+          </w:r>
+          <w:hyperlink r:id="rId21" w:history="1">
+            <w:r>
+              <w:rPr>
+                <w:rStyle w:val="Hyperlink"/>
+              </w:rPr>
+              <w:t>http://localhost:8501</w:t>
+            </w:r>
+          </w:hyperlink>
         </w:p>
         <w:p>
           <w:pPr>
@@ -3646,166 +4184,14 @@
             </w:numPr>
           </w:pPr>
           <w:r>
-            <w:t>To run the system, it is advised to create a separate virtual environment.  Use Git to bring down the source codes by cloning it from GitHub.</w:t>
-          </w:r>
-        </w:p>
-        <w:p>
-          <w:pPr>
-            <w:pStyle w:val="ListParagraph"/>
-            <w:numPr>
-              <w:ilvl w:val="0"/>
-              <w:numId w:val="7"/>
-            </w:numPr>
-          </w:pPr>
-          <w:r>
-            <w:t>Install the required libraries and modules as indicated in</w:t>
-          </w:r>
-          <w:r>
-            <w:t xml:space="preserve"> </w:t>
-          </w:r>
-          <w:r>
-            <w:t>section</w:t>
-          </w:r>
-          <w:r>
-            <w:t xml:space="preserve"> </w:t>
-          </w:r>
-          <w:r>
-            <w:fldChar w:fldCharType="begin"/>
-          </w:r>
-          <w:r>
-            <w:instrText xml:space="preserve"> REF _Ref36199272 \r \h </w:instrText>
-          </w:r>
-          <w:r>
-            <w:fldChar w:fldCharType="separate"/>
-          </w:r>
-          <w:r>
-            <w:t>3</w:t>
-          </w:r>
-          <w:r>
-            <w:fldChar w:fldCharType="end"/>
-          </w:r>
-          <w:r>
-            <w:t>.</w:t>
-          </w:r>
-        </w:p>
-        <w:p>
-          <w:pPr>
-            <w:pStyle w:val="ListParagraph"/>
-            <w:numPr>
-              <w:ilvl w:val="0"/>
-              <w:numId w:val="7"/>
-            </w:numPr>
-          </w:pPr>
-          <w:r>
-            <w:t>Open two terminals</w:t>
-          </w:r>
-          <w:r>
-            <w:t xml:space="preserve"> on a local machine</w:t>
-          </w:r>
-          <w:r>
-            <w:t xml:space="preserve"> (command prompt for Windows OS)</w:t>
-          </w:r>
-          <w:r>
-            <w:t xml:space="preserve"> i.e. one to run the Flask server and the other one to run the Streamlit</w:t>
-          </w:r>
-          <w:r>
-            <w:t xml:space="preserve"> webapp</w:t>
-          </w:r>
-          <w:r>
-            <w:t>.</w:t>
-          </w:r>
-        </w:p>
-        <w:p>
-          <w:pPr>
-            <w:pStyle w:val="ListParagraph"/>
-            <w:numPr>
-              <w:ilvl w:val="1"/>
-              <w:numId w:val="7"/>
-            </w:numPr>
-          </w:pPr>
-          <w:r>
-            <w:t xml:space="preserve">Flask server: </w:t>
-          </w:r>
-          <w:r>
-            <w:rPr>
-              <w:i/>
-              <w:iCs/>
-              <w:highlight w:val="lightGray"/>
-            </w:rPr>
-            <w:t>python extractiveServer_flask.py</w:t>
-          </w:r>
-        </w:p>
-        <w:p>
-          <w:pPr>
-            <w:pStyle w:val="ListParagraph"/>
-            <w:numPr>
-              <w:ilvl w:val="2"/>
-              <w:numId w:val="7"/>
-            </w:numPr>
-          </w:pPr>
-          <w:r>
-            <w:t>Running on http://127.0.0.1:5500/ (Press CTRL+C to quit)</w:t>
-          </w:r>
-        </w:p>
-        <w:p>
-          <w:pPr>
-            <w:pStyle w:val="ListParagraph"/>
-            <w:numPr>
-              <w:ilvl w:val="1"/>
-              <w:numId w:val="7"/>
-            </w:numPr>
-          </w:pPr>
-          <w:r>
-            <w:t xml:space="preserve">Streamlit: </w:t>
-          </w:r>
-          <w:r>
-            <w:rPr>
-              <w:i/>
-              <w:iCs/>
-              <w:highlight w:val="lightGray"/>
-            </w:rPr>
-            <w:t>streamlit run extractiveUI_streamlit.py</w:t>
-          </w:r>
-        </w:p>
-        <w:p>
-          <w:pPr>
-            <w:pStyle w:val="ListParagraph"/>
-            <w:numPr>
-              <w:ilvl w:val="2"/>
-              <w:numId w:val="7"/>
-            </w:numPr>
-          </w:pPr>
-          <w:r>
-            <w:t xml:space="preserve">Local URL: </w:t>
-          </w:r>
-          <w:hyperlink r:id="rId17" w:history="1">
-            <w:r>
-              <w:rPr>
-                <w:rStyle w:val="Hyperlink"/>
-              </w:rPr>
-              <w:t>http://localhost:8501</w:t>
-            </w:r>
-          </w:hyperlink>
-        </w:p>
-        <w:p>
-          <w:pPr>
-            <w:pStyle w:val="ListParagraph"/>
-            <w:numPr>
-              <w:ilvl w:val="0"/>
-              <w:numId w:val="7"/>
-            </w:numPr>
-          </w:pPr>
-          <w:r>
             <w:t xml:space="preserve">Once Streamlit is running, you will notice the webapp is running in your browser.  We are using Chrome browser.  </w:t>
           </w:r>
         </w:p>
-        <w:p/>
         <w:p>
           <w:r>
             <w:rPr>
               <w:noProof/>
             </w:rPr>
-            <w:lastRenderedPageBreak/>
             <w:drawing>
               <wp:inline distT="0" distB="0" distL="0" distR="0" wp14:anchorId="4B368EAE" wp14:editId="00CD310D">
                 <wp:extent cx="5943600" cy="2603500"/>
@@ -3822,7 +4208,7 @@
                         <pic:cNvPicPr/>
                       </pic:nvPicPr>
                       <pic:blipFill>
-                        <a:blip r:embed="rId18"/>
+                        <a:blip r:embed="rId22"/>
                         <a:stretch>
                           <a:fillRect/>
                         </a:stretch>
@@ -3927,6 +4313,7 @@
             <w:rPr>
               <w:noProof/>
             </w:rPr>
+            <w:lastRenderedPageBreak/>
             <w:drawing>
               <wp:inline distT="0" distB="0" distL="0" distR="0" wp14:anchorId="34A96D50" wp14:editId="42E67E11">
                 <wp:extent cx="5022509" cy="2676525"/>
@@ -3943,7 +4330,7 @@
                         <pic:cNvPicPr/>
                       </pic:nvPicPr>
                       <pic:blipFill>
-                        <a:blip r:embed="rId19"/>
+                        <a:blip r:embed="rId23"/>
                         <a:stretch>
                           <a:fillRect/>
                         </a:stretch>
@@ -4049,25 +4436,20 @@
           <w:pPr>
             <w:pStyle w:val="Heading2"/>
           </w:pPr>
-          <w:bookmarkStart w:id="15" w:name="_Toc36200732"/>
+          <w:bookmarkStart w:id="16" w:name="_Toc36236905"/>
           <w:r>
             <w:t>Running the Summarizer</w:t>
           </w:r>
-          <w:bookmarkEnd w:id="15"/>
+          <w:bookmarkEnd w:id="16"/>
         </w:p>
         <w:p>
           <w:pPr>
-            <w:pStyle w:val="ListParagraph"/>
-            <w:numPr>
-              <w:ilvl w:val="0"/>
-              <w:numId w:val="8"/>
-            </w:numPr>
             <w:jc w:val="both"/>
           </w:pPr>
           <w:r>
             <w:t>Go to Singapore’s Channel New Site (</w:t>
           </w:r>
-          <w:hyperlink r:id="rId20" w:history="1">
+          <w:hyperlink r:id="rId24" w:history="1">
             <w:r>
               <w:rPr>
                 <w:rStyle w:val="Hyperlink"/>
@@ -4081,52 +4463,179 @@
         </w:p>
         <w:p>
           <w:pPr>
-            <w:pStyle w:val="ListParagraph"/>
-            <w:numPr>
-              <w:ilvl w:val="0"/>
-              <w:numId w:val="8"/>
-            </w:numPr>
             <w:jc w:val="both"/>
           </w:pPr>
           <w:r>
-            <w:t>The output will be shown as a list of checkboxes.  User can enhance the modelling by changing the checkboxes.</w:t>
+            <w:t xml:space="preserve">The output will </w:t>
+          </w:r>
+          <w:r>
+            <w:t>show</w:t>
+          </w:r>
+          <w:r>
+            <w:t xml:space="preserve"> a list of checkboxes.  User can enhance the modelling by ch</w:t>
+          </w:r>
+          <w:r>
+            <w:t>ecking and unchecking</w:t>
+          </w:r>
+          <w:r>
+            <w:t xml:space="preserve"> the checkboxes.</w:t>
           </w:r>
         </w:p>
         <w:p>
           <w:pPr>
-            <w:pStyle w:val="ListParagraph"/>
-            <w:numPr>
-              <w:ilvl w:val="0"/>
-              <w:numId w:val="8"/>
-            </w:numPr>
             <w:jc w:val="both"/>
           </w:pPr>
           <w:r>
             <w:t>User’s feedback can be saved by clicking the ‘Save’ button.</w:t>
+          </w:r>
+        </w:p>
+        <w:p>
+          <w:pPr>
+            <w:jc w:val="both"/>
+          </w:pPr>
+          <w:r>
+            <w:t xml:space="preserve">Two CSV (Comma-Separated Values) files are stored in the Data directory.   </w:t>
           </w:r>
         </w:p>
         <w:p>
           <w:pPr>
             <w:jc w:val="center"/>
           </w:pPr>
+          <w:r>
+            <w:rPr>
+              <w:noProof/>
+            </w:rPr>
+            <w:drawing>
+              <wp:inline distT="0" distB="0" distL="0" distR="0" wp14:anchorId="37BAC25A" wp14:editId="522E05CC">
+                <wp:extent cx="4210050" cy="2486025"/>
+                <wp:effectExtent l="19050" t="19050" r="19050" b="28575"/>
+                <wp:docPr id="12" name="Picture 12"/>
+                <wp:cNvGraphicFramePr>
+                  <a:graphicFrameLocks xmlns:a="http://schemas.openxmlformats.org/drawingml/2006/main" noChangeAspect="1"/>
+                </wp:cNvGraphicFramePr>
+                <a:graphic xmlns:a="http://schemas.openxmlformats.org/drawingml/2006/main">
+                  <a:graphicData uri="http://schemas.openxmlformats.org/drawingml/2006/picture">
+                    <pic:pic xmlns:pic="http://schemas.openxmlformats.org/drawingml/2006/picture">
+                      <pic:nvPicPr>
+                        <pic:cNvPr id="1" name=""/>
+                        <pic:cNvPicPr/>
+                      </pic:nvPicPr>
+                      <pic:blipFill>
+                        <a:blip r:embed="rId25"/>
+                        <a:stretch>
+                          <a:fillRect/>
+                        </a:stretch>
+                      </pic:blipFill>
+                      <pic:spPr>
+                        <a:xfrm>
+                          <a:off x="0" y="0"/>
+                          <a:ext cx="4210050" cy="2486025"/>
+                        </a:xfrm>
+                        <a:prstGeom prst="rect">
+                          <a:avLst/>
+                        </a:prstGeom>
+                        <a:ln>
+                          <a:solidFill>
+                            <a:schemeClr val="accent1"/>
+                          </a:solidFill>
+                        </a:ln>
+                      </pic:spPr>
+                    </pic:pic>
+                  </a:graphicData>
+                </a:graphic>
+              </wp:inline>
+            </w:drawing>
+          </w:r>
+        </w:p>
+        <w:p>
+          <w:pPr>
+            <w:pStyle w:val="Caption"/>
+            <w:jc w:val="center"/>
+            <w:rPr>
+              <w:i w:val="0"/>
+              <w:iCs w:val="0"/>
+              <w:sz w:val="22"/>
+              <w:szCs w:val="22"/>
+            </w:rPr>
+          </w:pPr>
+          <w:r>
+            <w:rPr>
+              <w:i w:val="0"/>
+              <w:iCs w:val="0"/>
+              <w:sz w:val="22"/>
+              <w:szCs w:val="22"/>
+            </w:rPr>
+            <w:t xml:space="preserve">Figure </w:t>
+          </w:r>
+          <w:r>
+            <w:rPr>
+              <w:i w:val="0"/>
+              <w:iCs w:val="0"/>
+              <w:sz w:val="22"/>
+              <w:szCs w:val="22"/>
+            </w:rPr>
+            <w:fldChar w:fldCharType="begin"/>
+          </w:r>
+          <w:r>
+            <w:rPr>
+              <w:i w:val="0"/>
+              <w:iCs w:val="0"/>
+              <w:sz w:val="22"/>
+              <w:szCs w:val="22"/>
+            </w:rPr>
+            <w:instrText xml:space="preserve"> SEQ Figure \* ARABIC </w:instrText>
+          </w:r>
+          <w:r>
+            <w:rPr>
+              <w:i w:val="0"/>
+              <w:iCs w:val="0"/>
+              <w:sz w:val="22"/>
+              <w:szCs w:val="22"/>
+            </w:rPr>
+            <w:fldChar w:fldCharType="separate"/>
+          </w:r>
+          <w:r>
+            <w:rPr>
+              <w:i w:val="0"/>
+              <w:iCs w:val="0"/>
+              <w:noProof/>
+              <w:sz w:val="22"/>
+              <w:szCs w:val="22"/>
+            </w:rPr>
+            <w:t>7</w:t>
+          </w:r>
+          <w:r>
+            <w:rPr>
+              <w:i w:val="0"/>
+              <w:iCs w:val="0"/>
+              <w:sz w:val="22"/>
+              <w:szCs w:val="22"/>
+            </w:rPr>
+            <w:fldChar w:fldCharType="end"/>
+          </w:r>
+          <w:r>
+            <w:rPr>
+              <w:i w:val="0"/>
+              <w:iCs w:val="0"/>
+              <w:sz w:val="22"/>
+              <w:szCs w:val="22"/>
+            </w:rPr>
+            <w:t xml:space="preserve"> Two CSV files </w:t>
+          </w:r>
         </w:p>
         <w:p>
           <w:pPr>
             <w:jc w:val="center"/>
           </w:pPr>
-        </w:p>
-        <w:p>
-          <w:pPr>
-            <w:jc w:val="center"/>
-          </w:pPr>
           <w:r>
             <w:rPr>
               <w:noProof/>
             </w:rPr>
+            <w:lastRenderedPageBreak/>
             <w:drawing>
-              <wp:inline distT="0" distB="0" distL="0" distR="0" wp14:anchorId="0865940E" wp14:editId="29447C5C">
-                <wp:extent cx="5165500" cy="2752725"/>
-                <wp:effectExtent l="19050" t="19050" r="16510" b="9525"/>
+              <wp:inline distT="0" distB="0" distL="0" distR="0" wp14:anchorId="0865940E" wp14:editId="3051C469">
+                <wp:extent cx="5094004" cy="2714625"/>
+                <wp:effectExtent l="19050" t="19050" r="11430" b="9525"/>
                 <wp:docPr id="9" name="Picture 9"/>
                 <wp:cNvGraphicFramePr>
                   <a:graphicFrameLocks xmlns:a="http://schemas.openxmlformats.org/drawingml/2006/main" noChangeAspect="1"/>
@@ -4139,7 +4648,7 @@
                         <pic:cNvPicPr/>
                       </pic:nvPicPr>
                       <pic:blipFill>
-                        <a:blip r:embed="rId21"/>
+                        <a:blip r:embed="rId26"/>
                         <a:stretch>
                           <a:fillRect/>
                         </a:stretch>
@@ -4147,7 +4656,7 @@
                       <pic:spPr>
                         <a:xfrm>
                           <a:off x="0" y="0"/>
-                          <a:ext cx="5186944" cy="2764153"/>
+                          <a:ext cx="5136542" cy="2737294"/>
                         </a:xfrm>
                         <a:prstGeom prst="rect">
                           <a:avLst/>
@@ -4220,7 +4729,7 @@
               <w:sz w:val="22"/>
               <w:szCs w:val="22"/>
             </w:rPr>
-            <w:t>7</w:t>
+            <w:t>8</w:t>
           </w:r>
           <w:r>
             <w:rPr>
@@ -4241,6 +4750,7 @@
             <w:t xml:space="preserve"> Input URL and Press ‘Enter’</w:t>
           </w:r>
         </w:p>
+        <w:p/>
         <w:p>
           <w:pPr>
             <w:jc w:val="center"/>
@@ -4265,7 +4775,7 @@
                         <pic:cNvPicPr/>
                       </pic:nvPicPr>
                       <pic:blipFill>
-                        <a:blip r:embed="rId22"/>
+                        <a:blip r:embed="rId27"/>
                         <a:stretch>
                           <a:fillRect/>
                         </a:stretch>
@@ -4346,7 +4856,7 @@
               <w:sz w:val="22"/>
               <w:szCs w:val="22"/>
             </w:rPr>
-            <w:t>8</w:t>
+            <w:t>9</w:t>
           </w:r>
           <w:r>
             <w:rPr>
@@ -4369,13 +4879,477 @@
         </w:p>
         <w:p>
           <w:pPr>
+            <w:pStyle w:val="Heading2"/>
+          </w:pPr>
+          <w:bookmarkStart w:id="17" w:name="_Toc36236906"/>
+          <w:r>
+            <w:t>Library Versions</w:t>
+          </w:r>
+          <w:bookmarkEnd w:id="17"/>
+        </w:p>
+        <w:tbl>
+          <w:tblPr>
+            <w:tblStyle w:val="TableGrid"/>
+            <w:tblW w:w="0" w:type="auto"/>
+            <w:tblLook w:val="04A0" w:firstRow="1" w:lastRow="0" w:firstColumn="1" w:lastColumn="0" w:noHBand="0" w:noVBand="1"/>
+          </w:tblPr>
+          <w:tblGrid>
+            <w:gridCol w:w="4788"/>
+            <w:gridCol w:w="4788"/>
+          </w:tblGrid>
+          <w:tr>
+            <w:tc>
+              <w:tcPr>
+                <w:tcW w:w="4788" w:type="dxa"/>
+              </w:tcPr>
+              <w:p>
+                <w:pPr>
+                  <w:rPr>
+                    <w:b/>
+                    <w:bCs/>
+                  </w:rPr>
+                </w:pPr>
+                <w:r>
+                  <w:rPr>
+                    <w:b/>
+                    <w:bCs/>
+                  </w:rPr>
+                  <w:t>Name</w:t>
+                </w:r>
+              </w:p>
+            </w:tc>
+            <w:tc>
+              <w:tcPr>
+                <w:tcW w:w="4788" w:type="dxa"/>
+              </w:tcPr>
+              <w:p>
+                <w:pPr>
+                  <w:rPr>
+                    <w:b/>
+                    <w:bCs/>
+                  </w:rPr>
+                </w:pPr>
+                <w:r>
+                  <w:rPr>
+                    <w:b/>
+                    <w:bCs/>
+                  </w:rPr>
+                  <w:t xml:space="preserve">Version </w:t>
+                </w:r>
+              </w:p>
+            </w:tc>
+          </w:tr>
+          <w:tr>
+            <w:tc>
+              <w:tcPr>
+                <w:tcW w:w="4788" w:type="dxa"/>
+              </w:tcPr>
+              <w:p>
+                <w:r>
+                  <w:t>Python</w:t>
+                </w:r>
+              </w:p>
+            </w:tc>
+            <w:tc>
+              <w:tcPr>
+                <w:tcW w:w="4788" w:type="dxa"/>
+              </w:tcPr>
+              <w:p>
+                <w:r>
+                  <w:t>3.7.6</w:t>
+                </w:r>
+              </w:p>
+            </w:tc>
+          </w:tr>
+          <w:tr>
+            <w:tc>
+              <w:tcPr>
+                <w:tcW w:w="4788" w:type="dxa"/>
+              </w:tcPr>
+              <w:p>
+                <w:r>
+                  <w:t>Flask</w:t>
+                </w:r>
+              </w:p>
+            </w:tc>
+            <w:tc>
+              <w:tcPr>
+                <w:tcW w:w="4788" w:type="dxa"/>
+              </w:tcPr>
+              <w:p>
+                <w:r>
+                  <w:t>1.1.1</w:t>
+                </w:r>
+              </w:p>
+            </w:tc>
+          </w:tr>
+          <w:tr>
+            <w:tc>
+              <w:tcPr>
+                <w:tcW w:w="4788" w:type="dxa"/>
+              </w:tcPr>
+              <w:p>
+                <w:r>
+                  <w:t>Keras</w:t>
+                </w:r>
+                <w:r>
+                  <w:t>-applications</w:t>
+                </w:r>
+              </w:p>
+            </w:tc>
+            <w:tc>
+              <w:tcPr>
+                <w:tcW w:w="4788" w:type="dxa"/>
+              </w:tcPr>
+              <w:p>
+                <w:r>
+                  <w:t>1.0.8</w:t>
+                </w:r>
+              </w:p>
+            </w:tc>
+          </w:tr>
+          <w:tr>
+            <w:tc>
+              <w:tcPr>
+                <w:tcW w:w="4788" w:type="dxa"/>
+              </w:tcPr>
+              <w:p>
+                <w:r>
+                  <w:t>Keras-preprocessing</w:t>
+                </w:r>
+              </w:p>
+            </w:tc>
+            <w:tc>
+              <w:tcPr>
+                <w:tcW w:w="4788" w:type="dxa"/>
+              </w:tcPr>
+              <w:p>
+                <w:r>
+                  <w:t>1.1.0</w:t>
+                </w:r>
+              </w:p>
+            </w:tc>
+          </w:tr>
+          <w:tr>
+            <w:tc>
+              <w:tcPr>
+                <w:tcW w:w="4788" w:type="dxa"/>
+              </w:tcPr>
+              <w:p>
+                <w:r>
+                  <w:t>Matplotlib</w:t>
+                </w:r>
+              </w:p>
+            </w:tc>
+            <w:tc>
+              <w:tcPr>
+                <w:tcW w:w="4788" w:type="dxa"/>
+              </w:tcPr>
+              <w:p>
+                <w:r>
+                  <w:t>3.1.3</w:t>
+                </w:r>
+              </w:p>
+            </w:tc>
+          </w:tr>
+          <w:tr>
+            <w:tc>
+              <w:tcPr>
+                <w:tcW w:w="4788" w:type="dxa"/>
+              </w:tcPr>
+              <w:p>
+                <w:r>
+                  <w:lastRenderedPageBreak/>
+                  <w:t>Newspaper3k</w:t>
+                </w:r>
+              </w:p>
+            </w:tc>
+            <w:tc>
+              <w:tcPr>
+                <w:tcW w:w="4788" w:type="dxa"/>
+              </w:tcPr>
+              <w:p>
+                <w:r>
+                  <w:t>0.2.8</w:t>
+                </w:r>
+              </w:p>
+            </w:tc>
+          </w:tr>
+          <w:tr>
+            <w:tc>
+              <w:tcPr>
+                <w:tcW w:w="4788" w:type="dxa"/>
+              </w:tcPr>
+              <w:p>
+                <w:r>
+                  <w:t>Numpy</w:t>
+                </w:r>
+              </w:p>
+            </w:tc>
+            <w:tc>
+              <w:tcPr>
+                <w:tcW w:w="4788" w:type="dxa"/>
+              </w:tcPr>
+              <w:p>
+                <w:r>
+                  <w:t>1.18.1</w:t>
+                </w:r>
+              </w:p>
+            </w:tc>
+          </w:tr>
+          <w:tr>
+            <w:tc>
+              <w:tcPr>
+                <w:tcW w:w="4788" w:type="dxa"/>
+              </w:tcPr>
+              <w:p>
+                <w:r>
+                  <w:t>Pandas</w:t>
+                </w:r>
+              </w:p>
+            </w:tc>
+            <w:tc>
+              <w:tcPr>
+                <w:tcW w:w="4788" w:type="dxa"/>
+              </w:tcPr>
+              <w:p>
+                <w:r>
+                  <w:t>1.0.1</w:t>
+                </w:r>
+              </w:p>
+            </w:tc>
+          </w:tr>
+          <w:tr>
+            <w:tc>
+              <w:tcPr>
+                <w:tcW w:w="4788" w:type="dxa"/>
+              </w:tcPr>
+              <w:p>
+                <w:r>
+                  <w:t>Pytorch</w:t>
+                </w:r>
+              </w:p>
+            </w:tc>
+            <w:tc>
+              <w:tcPr>
+                <w:tcW w:w="4788" w:type="dxa"/>
+              </w:tcPr>
+              <w:p>
+                <w:r>
+                  <w:t>1.4.0</w:t>
+                </w:r>
+              </w:p>
+            </w:tc>
+          </w:tr>
+          <w:tr>
+            <w:tc>
+              <w:tcPr>
+                <w:tcW w:w="4788" w:type="dxa"/>
+              </w:tcPr>
+              <w:p>
+                <w:r>
+                  <w:t>Regex</w:t>
+                </w:r>
+              </w:p>
+            </w:tc>
+            <w:tc>
+              <w:tcPr>
+                <w:tcW w:w="4788" w:type="dxa"/>
+              </w:tcPr>
+              <w:p>
+                <w:r>
+                  <w:t>2020.2.20</w:t>
+                </w:r>
+              </w:p>
+            </w:tc>
+          </w:tr>
+          <w:tr>
+            <w:tc>
+              <w:tcPr>
+                <w:tcW w:w="4788" w:type="dxa"/>
+              </w:tcPr>
+              <w:p>
+                <w:r>
+                  <w:t>Request</w:t>
+                </w:r>
+              </w:p>
+            </w:tc>
+            <w:tc>
+              <w:tcPr>
+                <w:tcW w:w="4788" w:type="dxa"/>
+              </w:tcPr>
+              <w:p>
+                <w:r>
+                  <w:t>2.23.0</w:t>
+                </w:r>
+              </w:p>
+            </w:tc>
+          </w:tr>
+          <w:tr>
+            <w:tc>
+              <w:tcPr>
+                <w:tcW w:w="4788" w:type="dxa"/>
+              </w:tcPr>
+              <w:p>
+                <w:r>
+                  <w:t>Rouge</w:t>
+                </w:r>
+              </w:p>
+            </w:tc>
+            <w:tc>
+              <w:tcPr>
+                <w:tcW w:w="4788" w:type="dxa"/>
+              </w:tcPr>
+              <w:p>
+                <w:r>
+                  <w:t>1.0.0</w:t>
+                </w:r>
+              </w:p>
+            </w:tc>
+          </w:tr>
+          <w:tr>
+            <w:tc>
+              <w:tcPr>
+                <w:tcW w:w="4788" w:type="dxa"/>
+              </w:tcPr>
+              <w:p>
+                <w:r>
+                  <w:t>Streamlit</w:t>
+                </w:r>
+              </w:p>
+            </w:tc>
+            <w:tc>
+              <w:tcPr>
+                <w:tcW w:w="4788" w:type="dxa"/>
+              </w:tcPr>
+              <w:p>
+                <w:r>
+                  <w:t>0.56.0</w:t>
+                </w:r>
+              </w:p>
+            </w:tc>
+          </w:tr>
+          <w:tr>
+            <w:tc>
+              <w:tcPr>
+                <w:tcW w:w="4788" w:type="dxa"/>
+              </w:tcPr>
+              <w:p>
+                <w:r>
+                  <w:t>Tensorflow</w:t>
+                </w:r>
+              </w:p>
+            </w:tc>
+            <w:tc>
+              <w:tcPr>
+                <w:tcW w:w="4788" w:type="dxa"/>
+              </w:tcPr>
+              <w:p>
+                <w:r>
+                  <w:t>2.0.0</w:t>
+                </w:r>
+              </w:p>
+            </w:tc>
+          </w:tr>
+          <w:tr>
+            <w:tc>
+              <w:tcPr>
+                <w:tcW w:w="4788" w:type="dxa"/>
+              </w:tcPr>
+              <w:p>
+                <w:r>
+                  <w:t>Tokenizers</w:t>
+                </w:r>
+              </w:p>
+            </w:tc>
+            <w:tc>
+              <w:tcPr>
+                <w:tcW w:w="4788" w:type="dxa"/>
+              </w:tcPr>
+              <w:p>
+                <w:r>
+                  <w:t>0.5.2</w:t>
+                </w:r>
+              </w:p>
+            </w:tc>
+          </w:tr>
+          <w:tr>
+            <w:tc>
+              <w:tcPr>
+                <w:tcW w:w="4788" w:type="dxa"/>
+              </w:tcPr>
+              <w:p>
+                <w:r>
+                  <w:t>Torchvision</w:t>
+                </w:r>
+              </w:p>
+            </w:tc>
+            <w:tc>
+              <w:tcPr>
+                <w:tcW w:w="4788" w:type="dxa"/>
+              </w:tcPr>
+              <w:p>
+                <w:r>
+                  <w:t>0.5.0</w:t>
+                </w:r>
+              </w:p>
+            </w:tc>
+          </w:tr>
+          <w:tr>
+            <w:tc>
+              <w:tcPr>
+                <w:tcW w:w="4788" w:type="dxa"/>
+              </w:tcPr>
+              <w:p>
+                <w:r>
+                  <w:t>Transformers</w:t>
+                </w:r>
+              </w:p>
+            </w:tc>
+            <w:tc>
+              <w:tcPr>
+                <w:tcW w:w="4788" w:type="dxa"/>
+              </w:tcPr>
+              <w:p>
+                <w:r>
+                  <w:t>2.2.0</w:t>
+                </w:r>
+              </w:p>
+            </w:tc>
+          </w:tr>
+          <w:tr>
+            <w:tc>
+              <w:tcPr>
+                <w:tcW w:w="4788" w:type="dxa"/>
+              </w:tcPr>
+              <w:p>
+                <w:r>
+                  <w:t>Urllib3</w:t>
+                </w:r>
+              </w:p>
+            </w:tc>
+            <w:tc>
+              <w:tcPr>
+                <w:tcW w:w="4788" w:type="dxa"/>
+              </w:tcPr>
+              <w:p>
+                <w:r>
+                  <w:t>1.2.58</w:t>
+                </w:r>
+              </w:p>
+            </w:tc>
+          </w:tr>
+        </w:tbl>
+        <w:p/>
+        <w:p>
+          <w:pPr>
             <w:pStyle w:val="Heading1"/>
           </w:pPr>
-          <w:bookmarkStart w:id="16" w:name="_Toc36200733"/>
+          <w:bookmarkStart w:id="18" w:name="_Toc36236907"/>
           <w:r>
             <w:t>References</w:t>
           </w:r>
-          <w:bookmarkEnd w:id="16"/>
+          <w:bookmarkEnd w:id="18"/>
         </w:p>
         <w:p>
           <w:pPr>
@@ -4388,7 +5362,7 @@
           <w:r>
             <w:t xml:space="preserve">Streamlit – </w:t>
           </w:r>
-          <w:hyperlink r:id="rId23" w:history="1">
+          <w:hyperlink r:id="rId28" w:history="1">
             <w:r>
               <w:rPr>
                 <w:rStyle w:val="Hyperlink"/>
@@ -4408,7 +5382,7 @@
           <w:r>
             <w:t xml:space="preserve">Flask - </w:t>
           </w:r>
-          <w:hyperlink r:id="rId24" w:history="1">
+          <w:hyperlink r:id="rId29" w:history="1">
             <w:r>
               <w:rPr>
                 <w:rStyle w:val="Hyperlink"/>
@@ -4432,17 +5406,33 @@
             <w:rPr>
               <w:highlight w:val="yellow"/>
             </w:rPr>
-            <w:t>Eugin: Please ask your reference</w:t>
+            <w:t xml:space="preserve">Eugin: Please </w:t>
+          </w:r>
+          <w:r>
+            <w:rPr>
+              <w:highlight w:val="yellow"/>
+            </w:rPr>
+            <w:t xml:space="preserve">update </w:t>
+          </w:r>
+          <w:r>
+            <w:rPr>
+              <w:highlight w:val="yellow"/>
+            </w:rPr>
+            <w:t>your reference</w:t>
+          </w:r>
+          <w:r>
+            <w:rPr>
+              <w:highlight w:val="yellow"/>
+            </w:rPr>
+            <w:t xml:space="preserve"> here</w:t>
           </w:r>
         </w:p>
         <w:p/>
-        <w:bookmarkStart w:id="17" w:name="_GoBack" w:displacedByCustomXml="next"/>
-        <w:bookmarkEnd w:id="17" w:displacedByCustomXml="next"/>
       </w:sdtContent>
     </w:sdt>
     <w:sectPr>
-      <w:headerReference w:type="default" r:id="rId25"/>
-      <w:footerReference w:type="default" r:id="rId26"/>
+      <w:headerReference w:type="default" r:id="rId30"/>
+      <w:footerReference w:type="default" r:id="rId31"/>
       <w:pgSz w:w="12240" w:h="15840"/>
       <w:pgMar w:top="1440" w:right="1440" w:bottom="1440" w:left="1440" w:header="708" w:footer="708" w:gutter="0"/>
       <w:pgNumType w:start="0"/>
@@ -6705,7 +7695,7 @@
 </file>
 
 <file path=customXml/itemProps1.xml><?xml version="1.0" encoding="utf-8"?>
-<ds:datastoreItem xmlns:ds="http://schemas.openxmlformats.org/officeDocument/2006/customXml" ds:itemID="{816210BF-EAFA-4554-A108-00C244485B32}">
+<ds:datastoreItem xmlns:ds="http://schemas.openxmlformats.org/officeDocument/2006/customXml" ds:itemID="{AEE28E15-E895-4687-B75D-4CA1CAF611C9}">
   <ds:schemaRefs>
     <ds:schemaRef ds:uri="http://schemas.openxmlformats.org/officeDocument/2006/bibliography"/>
   </ds:schemaRefs>

</xml_diff>

<commit_message>
Update doc and ppt, 30 Mar 2020, 9:18am
</commit_message>
<xml_diff>
--- a/docs/Project Capstone Extractive Summarizer Report.docx
+++ b/docs/Project Capstone Extractive Summarizer Report.docx
@@ -247,7 +247,21 @@
                     <w:sz w:val="24"/>
                     <w:szCs w:val="24"/>
                   </w:rPr>
-                  <w:t>6 January – 7 April 2020</w:t>
+                  <w:t xml:space="preserve">6 January – </w:t>
+                </w:r>
+                <w:r>
+                  <w:rPr>
+                    <w:sz w:val="24"/>
+                    <w:szCs w:val="24"/>
+                  </w:rPr>
+                  <w:t>3</w:t>
+                </w:r>
+                <w:r>
+                  <w:rPr>
+                    <w:sz w:val="24"/>
+                    <w:szCs w:val="24"/>
+                  </w:rPr>
+                  <w:t xml:space="preserve"> April 2020</w:t>
                 </w:r>
               </w:p>
               <w:p>
@@ -539,39 +553,7 @@
                     <w:sz w:val="24"/>
                     <w:szCs w:val="24"/>
                   </w:rPr>
-                  <w:t xml:space="preserve">Tan </w:t>
-                </w:r>
-                <w:proofErr w:type="spellStart"/>
-                <w:r>
-                  <w:rPr>
-                    <w:sz w:val="24"/>
-                    <w:szCs w:val="24"/>
-                  </w:rPr>
-                  <w:t>Poh</w:t>
-                </w:r>
-                <w:proofErr w:type="spellEnd"/>
-                <w:r>
-                  <w:rPr>
-                    <w:sz w:val="24"/>
-                    <w:szCs w:val="24"/>
-                  </w:rPr>
-                  <w:t xml:space="preserve"> </w:t>
-                </w:r>
-                <w:proofErr w:type="spellStart"/>
-                <w:r>
-                  <w:rPr>
-                    <w:sz w:val="24"/>
-                    <w:szCs w:val="24"/>
-                  </w:rPr>
-                  <w:t>Keam</w:t>
-                </w:r>
-                <w:proofErr w:type="spellEnd"/>
-                <w:r>
-                  <w:rPr>
-                    <w:sz w:val="24"/>
-                    <w:szCs w:val="24"/>
-                  </w:rPr>
-                  <w:t xml:space="preserve"> (</w:t>
+                  <w:t>Tan Poh Keam (</w:t>
                 </w:r>
                 <w:hyperlink r:id="rId14" w:history="1">
                   <w:r>
@@ -613,10 +595,7 @@
             <w:br w:type="page"/>
           </w:r>
         </w:p>
-        <w:p>
-          <w:bookmarkStart w:id="0" w:name="_GoBack"/>
-          <w:bookmarkEnd w:id="0"/>
-        </w:p>
+        <w:p/>
         <w:sdt>
           <w:sdtPr>
             <w:rPr>
@@ -674,7 +653,7 @@
               <w:r>
                 <w:fldChar w:fldCharType="separate"/>
               </w:r>
-              <w:hyperlink w:anchor="_Toc36236891" w:history="1">
+              <w:hyperlink w:anchor="_Toc36451878" w:history="1">
                 <w:r>
                   <w:rPr>
                     <w:rStyle w:val="Hyperlink"/>
@@ -714,7 +693,7 @@
                     <w:noProof/>
                     <w:webHidden/>
                   </w:rPr>
-                  <w:instrText xml:space="preserve"> PAGEREF _Toc36236891 \h </w:instrText>
+                  <w:instrText xml:space="preserve"> PAGEREF _Toc36451878 \h </w:instrText>
                 </w:r>
                 <w:r>
                   <w:rPr>
@@ -756,7 +735,7 @@
                   <w:noProof/>
                 </w:rPr>
               </w:pPr>
-              <w:hyperlink w:anchor="_Toc36236892" w:history="1">
+              <w:hyperlink w:anchor="_Toc36451879" w:history="1">
                 <w:r>
                   <w:rPr>
                     <w:rStyle w:val="Hyperlink"/>
@@ -796,7 +775,7 @@
                     <w:noProof/>
                     <w:webHidden/>
                   </w:rPr>
-                  <w:instrText xml:space="preserve"> PAGEREF _Toc36236892 \h </w:instrText>
+                  <w:instrText xml:space="preserve"> PAGEREF _Toc36451879 \h </w:instrText>
                 </w:r>
                 <w:r>
                   <w:rPr>
@@ -838,7 +817,7 @@
                   <w:noProof/>
                 </w:rPr>
               </w:pPr>
-              <w:hyperlink w:anchor="_Toc36236893" w:history="1">
+              <w:hyperlink w:anchor="_Toc36451880" w:history="1">
                 <w:r>
                   <w:rPr>
                     <w:rStyle w:val="Hyperlink"/>
@@ -878,7 +857,7 @@
                     <w:noProof/>
                     <w:webHidden/>
                   </w:rPr>
-                  <w:instrText xml:space="preserve"> PAGEREF _Toc36236893 \h </w:instrText>
+                  <w:instrText xml:space="preserve"> PAGEREF _Toc36451880 \h </w:instrText>
                 </w:r>
                 <w:r>
                   <w:rPr>
@@ -920,7 +899,7 @@
                   <w:noProof/>
                 </w:rPr>
               </w:pPr>
-              <w:hyperlink w:anchor="_Toc36236894" w:history="1">
+              <w:hyperlink w:anchor="_Toc36451881" w:history="1">
                 <w:r>
                   <w:rPr>
                     <w:rStyle w:val="Hyperlink"/>
@@ -960,7 +939,89 @@
                     <w:noProof/>
                     <w:webHidden/>
                   </w:rPr>
-                  <w:instrText xml:space="preserve"> PAGEREF _Toc36236894 \h </w:instrText>
+                  <w:instrText xml:space="preserve"> PAGEREF _Toc36451881 \h </w:instrText>
+                </w:r>
+                <w:r>
+                  <w:rPr>
+                    <w:noProof/>
+                    <w:webHidden/>
+                  </w:rPr>
+                </w:r>
+                <w:r>
+                  <w:rPr>
+                    <w:noProof/>
+                    <w:webHidden/>
+                  </w:rPr>
+                  <w:fldChar w:fldCharType="separate"/>
+                </w:r>
+                <w:r>
+                  <w:rPr>
+                    <w:noProof/>
+                    <w:webHidden/>
+                  </w:rPr>
+                  <w:t>2</w:t>
+                </w:r>
+                <w:r>
+                  <w:rPr>
+                    <w:noProof/>
+                    <w:webHidden/>
+                  </w:rPr>
+                  <w:fldChar w:fldCharType="end"/>
+                </w:r>
+              </w:hyperlink>
+            </w:p>
+            <w:p>
+              <w:pPr>
+                <w:pStyle w:val="TOC2"/>
+                <w:tabs>
+                  <w:tab w:val="left" w:pos="880"/>
+                  <w:tab w:val="right" w:leader="dot" w:pos="9350"/>
+                </w:tabs>
+                <w:rPr>
+                  <w:noProof/>
+                </w:rPr>
+              </w:pPr>
+              <w:hyperlink w:anchor="_Toc36451882" w:history="1">
+                <w:r>
+                  <w:rPr>
+                    <w:rStyle w:val="Hyperlink"/>
+                    <w:noProof/>
+                  </w:rPr>
+                  <w:t>2.2</w:t>
+                </w:r>
+                <w:r>
+                  <w:rPr>
+                    <w:noProof/>
+                  </w:rPr>
+                  <w:tab/>
+                </w:r>
+                <w:r>
+                  <w:rPr>
+                    <w:rStyle w:val="Hyperlink"/>
+                    <w:noProof/>
+                  </w:rPr>
+                  <w:t>Collecting User Feedback</w:t>
+                </w:r>
+                <w:r>
+                  <w:rPr>
+                    <w:noProof/>
+                    <w:webHidden/>
+                  </w:rPr>
+                  <w:tab/>
+                </w:r>
+                <w:r>
+                  <w:rPr>
+                    <w:noProof/>
+                    <w:webHidden/>
+                  </w:rPr>
+                  <w:fldChar w:fldCharType="begin"/>
+                </w:r>
+                <w:r>
+                  <w:rPr>
+                    <w:noProof/>
+                    <w:webHidden/>
+                  </w:rPr>
+                  <w:instrText xml:space="preserve"> PAGEREF _Toc36451882 \h </w:instrText>
                 </w:r>
                 <w:r>
                   <w:rPr>
@@ -1002,7 +1063,7 @@
                   <w:noProof/>
                 </w:rPr>
               </w:pPr>
-              <w:hyperlink w:anchor="_Toc36236895" w:history="1">
+              <w:hyperlink w:anchor="_Toc36451883" w:history="1">
                 <w:r>
                   <w:rPr>
                     <w:rStyle w:val="Hyperlink"/>
@@ -1042,7 +1103,7 @@
                     <w:noProof/>
                     <w:webHidden/>
                   </w:rPr>
-                  <w:instrText xml:space="preserve"> PAGEREF _Toc36236895 \h </w:instrText>
+                  <w:instrText xml:space="preserve"> PAGEREF _Toc36451883 \h </w:instrText>
                 </w:r>
                 <w:r>
                   <w:rPr>
@@ -1084,7 +1145,7 @@
                   <w:noProof/>
                 </w:rPr>
               </w:pPr>
-              <w:hyperlink w:anchor="_Toc36236896" w:history="1">
+              <w:hyperlink w:anchor="_Toc36451884" w:history="1">
                 <w:r>
                   <w:rPr>
                     <w:rStyle w:val="Hyperlink"/>
@@ -1124,7 +1185,7 @@
                     <w:noProof/>
                     <w:webHidden/>
                   </w:rPr>
-                  <w:instrText xml:space="preserve"> PAGEREF _Toc36236896 \h </w:instrText>
+                  <w:instrText xml:space="preserve"> PAGEREF _Toc36451884 \h </w:instrText>
                 </w:r>
                 <w:r>
                   <w:rPr>
@@ -1166,7 +1227,7 @@
                   <w:noProof/>
                 </w:rPr>
               </w:pPr>
-              <w:hyperlink w:anchor="_Toc36236897" w:history="1">
+              <w:hyperlink w:anchor="_Toc36451885" w:history="1">
                 <w:r>
                   <w:rPr>
                     <w:rStyle w:val="Hyperlink"/>
@@ -1206,7 +1267,7 @@
                     <w:noProof/>
                     <w:webHidden/>
                   </w:rPr>
-                  <w:instrText xml:space="preserve"> PAGEREF _Toc36236897 \h </w:instrText>
+                  <w:instrText xml:space="preserve"> PAGEREF _Toc36451885 \h </w:instrText>
                 </w:r>
                 <w:r>
                   <w:rPr>
@@ -1248,7 +1309,7 @@
                   <w:noProof/>
                 </w:rPr>
               </w:pPr>
-              <w:hyperlink w:anchor="_Toc36236898" w:history="1">
+              <w:hyperlink w:anchor="_Toc36451886" w:history="1">
                 <w:r>
                   <w:rPr>
                     <w:rStyle w:val="Hyperlink"/>
@@ -1288,7 +1349,7 @@
                     <w:noProof/>
                     <w:webHidden/>
                   </w:rPr>
-                  <w:instrText xml:space="preserve"> PAGEREF _Toc36236898 \h </w:instrText>
+                  <w:instrText xml:space="preserve"> PAGEREF _Toc36451886 \h </w:instrText>
                 </w:r>
                 <w:r>
                   <w:rPr>
@@ -1330,7 +1391,7 @@
                   <w:noProof/>
                 </w:rPr>
               </w:pPr>
-              <w:hyperlink w:anchor="_Toc36236899" w:history="1">
+              <w:hyperlink w:anchor="_Toc36451887" w:history="1">
                 <w:r>
                   <w:rPr>
                     <w:rStyle w:val="Hyperlink"/>
@@ -1370,7 +1431,7 @@
                     <w:noProof/>
                     <w:webHidden/>
                   </w:rPr>
-                  <w:instrText xml:space="preserve"> PAGEREF _Toc36236899 \h </w:instrText>
+                  <w:instrText xml:space="preserve"> PAGEREF _Toc36451887 \h </w:instrText>
                 </w:r>
                 <w:r>
                   <w:rPr>
@@ -1412,7 +1473,7 @@
                   <w:noProof/>
                 </w:rPr>
               </w:pPr>
-              <w:hyperlink w:anchor="_Toc36236900" w:history="1">
+              <w:hyperlink w:anchor="_Toc36451888" w:history="1">
                 <w:r>
                   <w:rPr>
                     <w:rStyle w:val="Hyperlink"/>
@@ -1452,7 +1513,7 @@
                     <w:noProof/>
                     <w:webHidden/>
                   </w:rPr>
-                  <w:instrText xml:space="preserve"> PAGEREF _Toc36236900 \h </w:instrText>
+                  <w:instrText xml:space="preserve"> PAGEREF _Toc36451888 \h </w:instrText>
                 </w:r>
                 <w:r>
                   <w:rPr>
@@ -1494,7 +1555,7 @@
                   <w:noProof/>
                 </w:rPr>
               </w:pPr>
-              <w:hyperlink w:anchor="_Toc36236901" w:history="1">
+              <w:hyperlink w:anchor="_Toc36451889" w:history="1">
                 <w:r>
                   <w:rPr>
                     <w:rStyle w:val="Hyperlink"/>
@@ -1534,7 +1595,7 @@
                     <w:noProof/>
                     <w:webHidden/>
                   </w:rPr>
-                  <w:instrText xml:space="preserve"> PAGEREF _Toc36236901 \h </w:instrText>
+                  <w:instrText xml:space="preserve"> PAGEREF _Toc36451889 \h </w:instrText>
                 </w:r>
                 <w:r>
                   <w:rPr>
@@ -1576,7 +1637,7 @@
                   <w:noProof/>
                 </w:rPr>
               </w:pPr>
-              <w:hyperlink w:anchor="_Toc36236902" w:history="1">
+              <w:hyperlink w:anchor="_Toc36451890" w:history="1">
                 <w:r>
                   <w:rPr>
                     <w:rStyle w:val="Hyperlink"/>
@@ -1616,7 +1677,7 @@
                     <w:noProof/>
                     <w:webHidden/>
                   </w:rPr>
-                  <w:instrText xml:space="preserve"> PAGEREF _Toc36236902 \h </w:instrText>
+                  <w:instrText xml:space="preserve"> PAGEREF _Toc36451890 \h </w:instrText>
                 </w:r>
                 <w:r>
                   <w:rPr>
@@ -1658,7 +1719,7 @@
                   <w:noProof/>
                 </w:rPr>
               </w:pPr>
-              <w:hyperlink w:anchor="_Toc36236903" w:history="1">
+              <w:hyperlink w:anchor="_Toc36451891" w:history="1">
                 <w:r>
                   <w:rPr>
                     <w:rStyle w:val="Hyperlink"/>
@@ -1698,7 +1759,7 @@
                     <w:noProof/>
                     <w:webHidden/>
                   </w:rPr>
-                  <w:instrText xml:space="preserve"> PAGEREF _Toc36236903 \h </w:instrText>
+                  <w:instrText xml:space="preserve"> PAGEREF _Toc36451891 \h </w:instrText>
                 </w:r>
                 <w:r>
                   <w:rPr>
@@ -1740,7 +1801,7 @@
                   <w:noProof/>
                 </w:rPr>
               </w:pPr>
-              <w:hyperlink w:anchor="_Toc36236904" w:history="1">
+              <w:hyperlink w:anchor="_Toc36451892" w:history="1">
                 <w:r>
                   <w:rPr>
                     <w:rStyle w:val="Hyperlink"/>
@@ -1780,7 +1841,7 @@
                     <w:noProof/>
                     <w:webHidden/>
                   </w:rPr>
-                  <w:instrText xml:space="preserve"> PAGEREF _Toc36236904 \h </w:instrText>
+                  <w:instrText xml:space="preserve"> PAGEREF _Toc36451892 \h </w:instrText>
                 </w:r>
                 <w:r>
                   <w:rPr>
@@ -1822,7 +1883,7 @@
                   <w:noProof/>
                 </w:rPr>
               </w:pPr>
-              <w:hyperlink w:anchor="_Toc36236905" w:history="1">
+              <w:hyperlink w:anchor="_Toc36451893" w:history="1">
                 <w:r>
                   <w:rPr>
                     <w:rStyle w:val="Hyperlink"/>
@@ -1862,7 +1923,7 @@
                     <w:noProof/>
                     <w:webHidden/>
                   </w:rPr>
-                  <w:instrText xml:space="preserve"> PAGEREF _Toc36236905 \h </w:instrText>
+                  <w:instrText xml:space="preserve"> PAGEREF _Toc36451893 \h </w:instrText>
                 </w:r>
                 <w:r>
                   <w:rPr>
@@ -1904,7 +1965,7 @@
                   <w:noProof/>
                 </w:rPr>
               </w:pPr>
-              <w:hyperlink w:anchor="_Toc36236906" w:history="1">
+              <w:hyperlink w:anchor="_Toc36451894" w:history="1">
                 <w:r>
                   <w:rPr>
                     <w:rStyle w:val="Hyperlink"/>
@@ -1944,7 +2005,7 @@
                     <w:noProof/>
                     <w:webHidden/>
                   </w:rPr>
-                  <w:instrText xml:space="preserve"> PAGEREF _Toc36236906 \h </w:instrText>
+                  <w:instrText xml:space="preserve"> PAGEREF _Toc36451894 \h </w:instrText>
                 </w:r>
                 <w:r>
                   <w:rPr>
@@ -1986,7 +2047,7 @@
                   <w:noProof/>
                 </w:rPr>
               </w:pPr>
-              <w:hyperlink w:anchor="_Toc36236907" w:history="1">
+              <w:hyperlink w:anchor="_Toc36451895" w:history="1">
                 <w:r>
                   <w:rPr>
                     <w:rStyle w:val="Hyperlink"/>
@@ -2026,7 +2087,7 @@
                     <w:noProof/>
                     <w:webHidden/>
                   </w:rPr>
-                  <w:instrText xml:space="preserve"> PAGEREF _Toc36236907 \h </w:instrText>
+                  <w:instrText xml:space="preserve"> PAGEREF _Toc36451895 \h </w:instrText>
                 </w:r>
                 <w:r>
                   <w:rPr>
@@ -2079,12 +2140,12 @@
             <w:pStyle w:val="Heading1"/>
             <w:jc w:val="both"/>
           </w:pPr>
-          <w:bookmarkStart w:id="1" w:name="_Toc36236891"/>
+          <w:bookmarkStart w:id="0" w:name="_Toc36451878"/>
           <w:r>
             <w:lastRenderedPageBreak/>
             <w:t>Background</w:t>
           </w:r>
-          <w:bookmarkEnd w:id="1"/>
+          <w:bookmarkEnd w:id="0"/>
         </w:p>
         <w:p>
           <w:pPr>
@@ -2142,7 +2203,7 @@
             <w:t>-</w:t>
           </w:r>
           <w:r>
-            <w:t xml:space="preserve"> world work environment for the student</w:t>
+            <w:t>world work environment for the student</w:t>
           </w:r>
           <w:r>
             <w:t>s</w:t>
@@ -2156,11 +2217,11 @@
             <w:pStyle w:val="Heading2"/>
             <w:jc w:val="both"/>
           </w:pPr>
-          <w:bookmarkStart w:id="2" w:name="_Toc36236892"/>
+          <w:bookmarkStart w:id="1" w:name="_Toc36451879"/>
           <w:r>
             <w:t>Goal</w:t>
           </w:r>
-          <w:bookmarkEnd w:id="2"/>
+          <w:bookmarkEnd w:id="1"/>
         </w:p>
         <w:p>
           <w:pPr>
@@ -2193,11 +2254,11 @@
             <w:pStyle w:val="Heading1"/>
             <w:jc w:val="both"/>
           </w:pPr>
-          <w:bookmarkStart w:id="3" w:name="_Toc36236893"/>
+          <w:bookmarkStart w:id="2" w:name="_Toc36451880"/>
           <w:r>
             <w:t>Methodology and Design</w:t>
           </w:r>
-          <w:bookmarkEnd w:id="3"/>
+          <w:bookmarkEnd w:id="2"/>
         </w:p>
         <w:p>
           <w:pPr>
@@ -2215,7 +2276,22 @@
             <w:jc w:val="both"/>
           </w:pPr>
           <w:r>
-            <w:t>Using a webpage as an input, this BERT model summariser aim</w:t>
+            <w:t xml:space="preserve">The main entry to the application is via a </w:t>
+          </w:r>
+          <w:r>
+            <w:t xml:space="preserve">webpage </w:t>
+          </w:r>
+          <w:r>
+            <w:t xml:space="preserve">where user enters a URL as </w:t>
+          </w:r>
+          <w:r>
+            <w:t>an input</w:t>
+          </w:r>
+          <w:r>
+            <w:t>.  T</w:t>
+          </w:r>
+          <w:r>
+            <w:t>his BERT model summariser aim</w:t>
           </w:r>
           <w:r>
             <w:t>s</w:t>
@@ -2278,13 +2354,19 @@
             <w:jc w:val="both"/>
           </w:pPr>
           <w:r>
-            <w:t xml:space="preserve">For evaluation, we will be using ROUGE scoring system which is optimised to calculate distances/ similarities between summarised articles. By using ROUGE and comparing between BERT generated summaries against human generated summaries, we </w:t>
-          </w:r>
-          <w:r>
-            <w:t>can</w:t>
-          </w:r>
-          <w:r>
-            <w:t xml:space="preserve"> calculate the similarity between the text and recommend ways to</w:t>
+            <w:t>For evaluation, we will be using</w:t>
+          </w:r>
+          <w:r>
+            <w:t xml:space="preserve"> the</w:t>
+          </w:r>
+          <w:r>
+            <w:t xml:space="preserve"> ROUGE scoring system which is optimised to calculate distances/ similarities between summarised articles. By using ROUGE and comparing between BERT generated summaries against human generated summaries, we calculate the similarity between the text and recommend</w:t>
+          </w:r>
+          <w:r>
+            <w:t>ed</w:t>
+          </w:r>
+          <w:r>
+            <w:t xml:space="preserve"> ways to</w:t>
           </w:r>
           <w:r>
             <w:t xml:space="preserve"> further</w:t>
@@ -2297,12 +2379,11 @@
           <w:pPr>
             <w:pStyle w:val="Heading2"/>
           </w:pPr>
-          <w:bookmarkStart w:id="4" w:name="_Toc36236894"/>
-          <w:r>
-            <w:lastRenderedPageBreak/>
+          <w:bookmarkStart w:id="3" w:name="_Toc36451881"/>
+          <w:r>
             <w:t>Software Data Flow</w:t>
           </w:r>
-          <w:bookmarkEnd w:id="4"/>
+          <w:bookmarkEnd w:id="3"/>
         </w:p>
         <w:p>
           <w:pPr>
@@ -2314,10 +2395,10 @@
               <w:noProof/>
             </w:rPr>
             <w:drawing>
-              <wp:inline distT="0" distB="0" distL="0" distR="0" wp14:anchorId="1AE7BF25" wp14:editId="50790E5E">
-                <wp:extent cx="4004193" cy="2268187"/>
-                <wp:effectExtent l="0" t="0" r="0" b="0"/>
-                <wp:docPr id="3" name="Picture 3"/>
+              <wp:inline distT="0" distB="0" distL="0" distR="0" wp14:anchorId="07958496" wp14:editId="3C979BC6">
+                <wp:extent cx="3840686" cy="2190750"/>
+                <wp:effectExtent l="0" t="0" r="7620" b="0"/>
+                <wp:docPr id="1027" name="Picture 1027"/>
                 <wp:cNvGraphicFramePr>
                   <a:graphicFrameLocks xmlns:a="http://schemas.openxmlformats.org/drawingml/2006/main" noChangeAspect="1"/>
                 </wp:cNvGraphicFramePr>
@@ -2337,7 +2418,7 @@
                       <pic:spPr>
                         <a:xfrm>
                           <a:off x="0" y="0"/>
-                          <a:ext cx="4016589" cy="2275209"/>
+                          <a:ext cx="3851188" cy="2196740"/>
                         </a:xfrm>
                         <a:prstGeom prst="rect">
                           <a:avLst/>
@@ -2449,13 +2530,20 @@
             <w:jc w:val="both"/>
           </w:pPr>
           <w:r>
+            <w:lastRenderedPageBreak/>
             <w:t>The software is developed using available open-source application frameworks (Streamlit, Flask</w:t>
           </w:r>
           <w:r>
             <w:t xml:space="preserve"> etc.</w:t>
           </w:r>
           <w:r>
-            <w:t>) and Hugging Face BERT/Transformer model.   The software is developed using Python scripting language.</w:t>
+            <w:t>) and Hugging Face BERT/Transformer model.   Python scripting language</w:t>
+          </w:r>
+          <w:r>
+            <w:t xml:space="preserve"> is used mostly</w:t>
+          </w:r>
+          <w:r>
+            <w:t>.</w:t>
           </w:r>
         </w:p>
         <w:p>
@@ -2532,6 +2620,154 @@
           </w:r>
           <w:r>
             <w:t xml:space="preserve">, as we have observed, may create stability issues. </w:t>
+          </w:r>
+        </w:p>
+        <w:p>
+          <w:pPr>
+            <w:pStyle w:val="Heading2"/>
+          </w:pPr>
+          <w:bookmarkStart w:id="4" w:name="_Toc36451882"/>
+          <w:r>
+            <w:t>Collecting User Feedback</w:t>
+          </w:r>
+          <w:bookmarkEnd w:id="4"/>
+        </w:p>
+        <w:p>
+          <w:pPr>
+            <w:jc w:val="both"/>
+          </w:pPr>
+          <w:r>
+            <w:t xml:space="preserve">User </w:t>
+          </w:r>
+          <w:r>
+            <w:t>can</w:t>
+          </w:r>
+          <w:r>
+            <w:t xml:space="preserve"> feedback or suggest </w:t>
+          </w:r>
+          <w:r>
+            <w:t>user-defined summary by checking or unchecking the returned check boxes.  The original and enhanced summaries are saved as CSV files for future model fine tuning and improvements.</w:t>
+          </w:r>
+        </w:p>
+        <w:p>
+          <w:pPr>
+            <w:jc w:val="center"/>
+          </w:pPr>
+          <w:r>
+            <w:rPr>
+              <w:noProof/>
+            </w:rPr>
+            <w:drawing>
+              <wp:inline distT="0" distB="0" distL="0" distR="0" wp14:anchorId="4FF723AC" wp14:editId="445AA6A0">
+                <wp:extent cx="2582271" cy="2219325"/>
+                <wp:effectExtent l="0" t="0" r="8890" b="0"/>
+                <wp:docPr id="1028" name="Picture 1028"/>
+                <wp:cNvGraphicFramePr>
+                  <a:graphicFrameLocks xmlns:a="http://schemas.openxmlformats.org/drawingml/2006/main" noChangeAspect="1"/>
+                </wp:cNvGraphicFramePr>
+                <a:graphic xmlns:a="http://schemas.openxmlformats.org/drawingml/2006/main">
+                  <a:graphicData uri="http://schemas.openxmlformats.org/drawingml/2006/picture">
+                    <pic:pic xmlns:pic="http://schemas.openxmlformats.org/drawingml/2006/picture">
+                      <pic:nvPicPr>
+                        <pic:cNvPr id="1" name=""/>
+                        <pic:cNvPicPr/>
+                      </pic:nvPicPr>
+                      <pic:blipFill>
+                        <a:blip r:embed="rId16"/>
+                        <a:stretch>
+                          <a:fillRect/>
+                        </a:stretch>
+                      </pic:blipFill>
+                      <pic:spPr>
+                        <a:xfrm>
+                          <a:off x="0" y="0"/>
+                          <a:ext cx="2593176" cy="2228697"/>
+                        </a:xfrm>
+                        <a:prstGeom prst="rect">
+                          <a:avLst/>
+                        </a:prstGeom>
+                      </pic:spPr>
+                    </pic:pic>
+                  </a:graphicData>
+                </a:graphic>
+              </wp:inline>
+            </w:drawing>
+          </w:r>
+        </w:p>
+        <w:p>
+          <w:pPr>
+            <w:pStyle w:val="Caption"/>
+            <w:jc w:val="center"/>
+            <w:rPr>
+              <w:i w:val="0"/>
+              <w:iCs w:val="0"/>
+              <w:sz w:val="22"/>
+              <w:szCs w:val="22"/>
+            </w:rPr>
+          </w:pPr>
+          <w:r>
+            <w:rPr>
+              <w:i w:val="0"/>
+              <w:iCs w:val="0"/>
+              <w:sz w:val="22"/>
+              <w:szCs w:val="22"/>
+            </w:rPr>
+            <w:t xml:space="preserve">Figure </w:t>
+          </w:r>
+          <w:r>
+            <w:rPr>
+              <w:i w:val="0"/>
+              <w:iCs w:val="0"/>
+              <w:sz w:val="22"/>
+              <w:szCs w:val="22"/>
+            </w:rPr>
+            <w:fldChar w:fldCharType="begin"/>
+          </w:r>
+          <w:r>
+            <w:rPr>
+              <w:i w:val="0"/>
+              <w:iCs w:val="0"/>
+              <w:sz w:val="22"/>
+              <w:szCs w:val="22"/>
+            </w:rPr>
+            <w:instrText xml:space="preserve"> SEQ Figure \* ARABIC </w:instrText>
+          </w:r>
+          <w:r>
+            <w:rPr>
+              <w:i w:val="0"/>
+              <w:iCs w:val="0"/>
+              <w:sz w:val="22"/>
+              <w:szCs w:val="22"/>
+            </w:rPr>
+            <w:fldChar w:fldCharType="separate"/>
+          </w:r>
+          <w:r>
+            <w:rPr>
+              <w:i w:val="0"/>
+              <w:iCs w:val="0"/>
+              <w:noProof/>
+              <w:sz w:val="22"/>
+              <w:szCs w:val="22"/>
+            </w:rPr>
+            <w:t>2</w:t>
+          </w:r>
+          <w:r>
+            <w:rPr>
+              <w:i w:val="0"/>
+              <w:iCs w:val="0"/>
+              <w:sz w:val="22"/>
+              <w:szCs w:val="22"/>
+            </w:rPr>
+            <w:fldChar w:fldCharType="end"/>
+          </w:r>
+          <w:r>
+            <w:rPr>
+              <w:i w:val="0"/>
+              <w:iCs w:val="0"/>
+              <w:sz w:val="22"/>
+              <w:szCs w:val="22"/>
+            </w:rPr>
+            <w:t xml:space="preserve"> Capturing User Feedbacks</w:t>
           </w:r>
         </w:p>
         <w:p>
@@ -2539,7 +2775,7 @@
             <w:pStyle w:val="Heading1"/>
           </w:pPr>
           <w:bookmarkStart w:id="5" w:name="_Ref36199272"/>
-          <w:bookmarkStart w:id="6" w:name="_Toc36236895"/>
+          <w:bookmarkStart w:id="6" w:name="_Toc36451883"/>
           <w:r>
             <w:t>Applications</w:t>
           </w:r>
@@ -2858,6 +3094,7 @@
               </w:tcPr>
               <w:p>
                 <w:r>
+                  <w:lastRenderedPageBreak/>
                   <w:t>Streamlit</w:t>
                 </w:r>
               </w:p>
@@ -2888,9 +3125,8 @@
           <w:pPr>
             <w:pStyle w:val="Heading1"/>
           </w:pPr>
-          <w:bookmarkStart w:id="7" w:name="_Toc36236896"/>
-          <w:r>
-            <w:lastRenderedPageBreak/>
+          <w:bookmarkStart w:id="7" w:name="_Toc36451884"/>
+          <w:r>
             <w:t>Insights</w:t>
           </w:r>
           <w:bookmarkEnd w:id="7"/>
@@ -2934,7 +3170,7 @@
           <w:pPr>
             <w:pStyle w:val="Heading2"/>
           </w:pPr>
-          <w:bookmarkStart w:id="8" w:name="_Toc36236897"/>
+          <w:bookmarkStart w:id="8" w:name="_Toc36451885"/>
           <w:r>
             <w:t xml:space="preserve">BERT </w:t>
           </w:r>
@@ -3148,7 +3384,7 @@
                               <pic:cNvPicPr/>
                             </pic:nvPicPr>
                             <pic:blipFill>
-                              <a:blip r:embed="rId16"/>
+                              <a:blip r:embed="rId17"/>
                               <a:stretch>
                                 <a:fillRect/>
                               </a:stretch>
@@ -3197,7 +3433,7 @@
                               </pic:cNvPicPr>
                             </pic:nvPicPr>
                             <pic:blipFill>
-                              <a:blip r:embed="rId17" cstate="print">
+                              <a:blip r:embed="rId18" cstate="print">
                                 <a:extLst>
                                   <a:ext uri="{28A0092B-C50C-407E-A947-70E740481C1C}">
                                     <a14:useLocalDpi xmlns:a14="http://schemas.microsoft.com/office/drawing/2010/main" val="0"/>
@@ -3288,7 +3524,7 @@
               <w:sz w:val="22"/>
               <w:szCs w:val="22"/>
             </w:rPr>
-            <w:t>2</w:t>
+            <w:t>3</w:t>
           </w:r>
           <w:r>
             <w:rPr>
@@ -3323,7 +3559,7 @@
           <w:pPr>
             <w:pStyle w:val="Heading2"/>
           </w:pPr>
-          <w:bookmarkStart w:id="9" w:name="_Toc36236898"/>
+          <w:bookmarkStart w:id="9" w:name="_Toc36451886"/>
           <w:r>
             <w:t>ROUGE and not BLEU</w:t>
           </w:r>
@@ -3364,11 +3600,11 @@
             <w:t xml:space="preserve">  </w:t>
           </w:r>
           <w:r>
-            <w:t xml:space="preserve">With this knowledge, we could either tweak the parameters correctly, or if the summary is poor, we can fine-tune it with a longer relevant corpus. </w:t>
+            <w:t xml:space="preserve">With this knowledge, we could either tweak </w:t>
           </w:r>
           <w:r>
             <w:lastRenderedPageBreak/>
-            <w:t xml:space="preserve">With BLEU, another popular technique, only the final BLEU score (between 0 to 1) is given. This gives us no direction to improve. </w:t>
+            <w:t xml:space="preserve">the parameters correctly, or if the summary is poor, we can fine-tune it with a longer relevant corpus. With BLEU, another popular technique, only the final BLEU score (between 0 to 1) is given. This gives us no direction to improve. </w:t>
           </w:r>
         </w:p>
         <w:p>
@@ -3435,7 +3671,7 @@
                         </pic:cNvPicPr>
                       </pic:nvPicPr>
                       <pic:blipFill>
-                        <a:blip r:embed="rId18">
+                        <a:blip r:embed="rId19">
                           <a:extLst>
                             <a:ext uri="{28A0092B-C50C-407E-A947-70E740481C1C}">
                               <a14:useLocalDpi xmlns:a14="http://schemas.microsoft.com/office/drawing/2010/main" val="0"/>
@@ -3523,7 +3759,7 @@
               <w:sz w:val="22"/>
               <w:szCs w:val="22"/>
             </w:rPr>
-            <w:t>3</w:t>
+            <w:t>4</w:t>
           </w:r>
           <w:r>
             <w:rPr>
@@ -3557,7 +3793,7 @@
           <w:pPr>
             <w:pStyle w:val="Heading1"/>
           </w:pPr>
-          <w:bookmarkStart w:id="10" w:name="_Toc36236899"/>
+          <w:bookmarkStart w:id="10" w:name="_Toc36451887"/>
           <w:r>
             <w:t>Results</w:t>
           </w:r>
@@ -3603,7 +3839,7 @@
           <w:pPr>
             <w:pStyle w:val="Heading1"/>
           </w:pPr>
-          <w:bookmarkStart w:id="11" w:name="_Toc36236900"/>
+          <w:bookmarkStart w:id="11" w:name="_Toc36451888"/>
           <w:r>
             <w:t>Recommendations</w:t>
           </w:r>
@@ -3720,17 +3956,17 @@
             <w:t xml:space="preserve">  </w:t>
           </w:r>
           <w:r>
-            <w:t xml:space="preserve">However, in our case, the BERT summary is compared against to a random user feedback. </w:t>
+            <w:t xml:space="preserve">However, in our case, the BERT summary </w:t>
+          </w:r>
+          <w:r>
+            <w:lastRenderedPageBreak/>
+            <w:t xml:space="preserve">is compared against to a random user feedback. </w:t>
           </w:r>
           <w:r>
             <w:t xml:space="preserve"> </w:t>
           </w:r>
           <w:r>
-            <w:t xml:space="preserve">This user may have its own biasness and may have an </w:t>
-          </w:r>
-          <w:r>
-            <w:lastRenderedPageBreak/>
-            <w:t xml:space="preserve">inconsistent proficiency of the subject. </w:t>
+            <w:t xml:space="preserve">This user may have its own biasness and may have an inconsistent proficiency of the subject. </w:t>
           </w:r>
           <w:r>
             <w:t xml:space="preserve"> </w:t>
@@ -3749,7 +3985,7 @@
           <w:pPr>
             <w:pStyle w:val="Heading1"/>
           </w:pPr>
-          <w:bookmarkStart w:id="12" w:name="_Toc36236901"/>
+          <w:bookmarkStart w:id="12" w:name="_Toc36451889"/>
           <w:r>
             <w:t>Appendices</w:t>
           </w:r>
@@ -3759,7 +3995,7 @@
           <w:pPr>
             <w:pStyle w:val="Heading2"/>
           </w:pPr>
-          <w:bookmarkStart w:id="13" w:name="_Toc36236902"/>
+          <w:bookmarkStart w:id="13" w:name="_Toc36451890"/>
           <w:r>
             <w:t>GitHub</w:t>
           </w:r>
@@ -3798,7 +4034,7 @@
           <w:r>
             <w:t xml:space="preserve">: </w:t>
           </w:r>
-          <w:hyperlink r:id="rId19" w:history="1">
+          <w:hyperlink r:id="rId20" w:history="1">
             <w:r>
               <w:rPr>
                 <w:rStyle w:val="Hyperlink"/>
@@ -3812,49 +4048,13 @@
             <w:jc w:val="both"/>
           </w:pPr>
           <w:r>
-            <w:t xml:space="preserve">Currently, the </w:t>
-          </w:r>
-          <w:r>
-            <w:t>repository</w:t>
-          </w:r>
-          <w:r>
-            <w:t xml:space="preserve"> </w:t>
-          </w:r>
-          <w:r>
-            <w:t>is</w:t>
-          </w:r>
-          <w:r>
-            <w:t xml:space="preserve"> set</w:t>
-          </w:r>
-          <w:r>
-            <w:t xml:space="preserve"> </w:t>
-          </w:r>
-          <w:r>
-            <w:t>in</w:t>
-          </w:r>
-          <w:r>
-            <w:t xml:space="preserve"> </w:t>
-          </w:r>
-          <w:r>
-            <w:t>private</w:t>
-          </w:r>
-          <w:r>
-            <w:t xml:space="preserve"> mode</w:t>
-          </w:r>
-          <w:r>
-            <w:t xml:space="preserve"> until </w:t>
-          </w:r>
-          <w:r>
-            <w:t>the project is presented on 3</w:t>
-          </w:r>
-          <w:r>
-            <w:rPr>
-              <w:vertAlign w:val="superscript"/>
-            </w:rPr>
-            <w:t>rd</w:t>
-          </w:r>
-          <w:r>
-            <w:t xml:space="preserve"> April 2020.  If you need to access it, please contact any of us.</w:t>
+            <w:t xml:space="preserve">If you </w:t>
+          </w:r>
+          <w:r>
+            <w:t xml:space="preserve">have issue accessing the GitHub, </w:t>
+          </w:r>
+          <w:r>
+            <w:t>please contact any of us.</w:t>
           </w:r>
         </w:p>
         <w:p>
@@ -3868,7 +4068,13 @@
             <w:t>The purpose</w:t>
           </w:r>
           <w:r>
-            <w:t xml:space="preserve"> is to keep the revisions straight, storing modification in a central repository.  This allows us, as a developer, to easily collaborate, as we can download a new version of the software, make changes and upload the newest version, after we make the modifications. </w:t>
+            <w:t xml:space="preserve"> is to keep the revisions straight, storing modification in a central repository.  This allows us, as a </w:t>
+          </w:r>
+          <w:r>
+            <w:t>developer</w:t>
+          </w:r>
+          <w:r>
+            <w:t xml:space="preserve">, to easily collaborate, as we can download a new version of the software, make changes and upload the newest version, after we make the modifications. </w:t>
           </w:r>
         </w:p>
         <w:p>
@@ -3895,7 +4101,7 @@
                         <pic:cNvPicPr/>
                       </pic:nvPicPr>
                       <pic:blipFill>
-                        <a:blip r:embed="rId20"/>
+                        <a:blip r:embed="rId21"/>
                         <a:stretch>
                           <a:fillRect/>
                         </a:stretch>
@@ -3976,7 +4182,7 @@
               <w:sz w:val="22"/>
               <w:szCs w:val="22"/>
             </w:rPr>
-            <w:t>4</w:t>
+            <w:t>5</w:t>
           </w:r>
           <w:r>
             <w:rPr>
@@ -4001,7 +4207,7 @@
           <w:pPr>
             <w:pStyle w:val="Heading2"/>
           </w:pPr>
-          <w:bookmarkStart w:id="14" w:name="_Toc36236903"/>
+          <w:bookmarkStart w:id="14" w:name="_Toc36451891"/>
           <w:r>
             <w:t>Development Environment</w:t>
           </w:r>
@@ -4012,7 +4218,13 @@
             <w:jc w:val="both"/>
           </w:pPr>
           <w:r>
-            <w:t>We are using Windows Operating System (Windows 10 and Windows 8) as our development environment.</w:t>
+            <w:t xml:space="preserve">We are using </w:t>
+          </w:r>
+          <w:r>
+            <w:t xml:space="preserve">Microsoft </w:t>
+          </w:r>
+          <w:r>
+            <w:t>Windows Operating System (Windows 10 and Windows 8) as our development environment.</w:t>
           </w:r>
         </w:p>
         <w:p>
@@ -4031,7 +4243,7 @@
           <w:pPr>
             <w:pStyle w:val="Heading2"/>
           </w:pPr>
-          <w:bookmarkStart w:id="15" w:name="_Toc36236904"/>
+          <w:bookmarkStart w:id="15" w:name="_Toc36451892"/>
           <w:r>
             <w:t>Extractive Summarizer</w:t>
           </w:r>
@@ -4166,10 +4378,11 @@
           <w:r>
             <w:t xml:space="preserve">Local URL: </w:t>
           </w:r>
-          <w:hyperlink r:id="rId21" w:history="1">
+          <w:hyperlink r:id="rId22" w:history="1">
             <w:r>
               <w:rPr>
                 <w:rStyle w:val="Hyperlink"/>
+                <w:color w:val="auto"/>
               </w:rPr>
               <w:t>http://localhost:8501</w:t>
             </w:r>
@@ -4184,7 +4397,19 @@
             </w:numPr>
           </w:pPr>
           <w:r>
-            <w:t xml:space="preserve">Once Streamlit is running, you will notice the webapp is running in your browser.  We are using Chrome browser.  </w:t>
+            <w:t>Once Streamlit is running, you will notice the webapp is running in your browser.</w:t>
+          </w:r>
+          <w:r>
+            <w:t xml:space="preserve">  If the Streamlit web app is not running in your browser, you can bring up the Streamlit web app by ‘http://localhost:8501’.</w:t>
+          </w:r>
+          <w:r>
+            <w:t xml:space="preserve">  We are using Chrome browser</w:t>
+          </w:r>
+          <w:r>
+            <w:t xml:space="preserve"> for development and testing</w:t>
+          </w:r>
+          <w:r>
+            <w:t xml:space="preserve">.  </w:t>
           </w:r>
         </w:p>
         <w:p>
@@ -4197,128 +4422,6 @@
                 <wp:extent cx="5943600" cy="2603500"/>
                 <wp:effectExtent l="0" t="0" r="0" b="6350"/>
                 <wp:docPr id="7" name="Picture 7"/>
-                <wp:cNvGraphicFramePr>
-                  <a:graphicFrameLocks xmlns:a="http://schemas.openxmlformats.org/drawingml/2006/main" noChangeAspect="1"/>
-                </wp:cNvGraphicFramePr>
-                <a:graphic xmlns:a="http://schemas.openxmlformats.org/drawingml/2006/main">
-                  <a:graphicData uri="http://schemas.openxmlformats.org/drawingml/2006/picture">
-                    <pic:pic xmlns:pic="http://schemas.openxmlformats.org/drawingml/2006/picture">
-                      <pic:nvPicPr>
-                        <pic:cNvPr id="1" name=""/>
-                        <pic:cNvPicPr/>
-                      </pic:nvPicPr>
-                      <pic:blipFill>
-                        <a:blip r:embed="rId22"/>
-                        <a:stretch>
-                          <a:fillRect/>
-                        </a:stretch>
-                      </pic:blipFill>
-                      <pic:spPr>
-                        <a:xfrm>
-                          <a:off x="0" y="0"/>
-                          <a:ext cx="5943600" cy="2603500"/>
-                        </a:xfrm>
-                        <a:prstGeom prst="rect">
-                          <a:avLst/>
-                        </a:prstGeom>
-                      </pic:spPr>
-                    </pic:pic>
-                  </a:graphicData>
-                </a:graphic>
-              </wp:inline>
-            </w:drawing>
-          </w:r>
-        </w:p>
-        <w:p>
-          <w:pPr>
-            <w:pStyle w:val="Caption"/>
-            <w:jc w:val="center"/>
-            <w:rPr>
-              <w:i w:val="0"/>
-              <w:iCs w:val="0"/>
-              <w:sz w:val="22"/>
-              <w:szCs w:val="22"/>
-            </w:rPr>
-          </w:pPr>
-          <w:r>
-            <w:rPr>
-              <w:i w:val="0"/>
-              <w:iCs w:val="0"/>
-              <w:sz w:val="22"/>
-              <w:szCs w:val="22"/>
-            </w:rPr>
-            <w:t xml:space="preserve">Figure </w:t>
-          </w:r>
-          <w:r>
-            <w:rPr>
-              <w:i w:val="0"/>
-              <w:iCs w:val="0"/>
-              <w:sz w:val="22"/>
-              <w:szCs w:val="22"/>
-            </w:rPr>
-            <w:fldChar w:fldCharType="begin"/>
-          </w:r>
-          <w:r>
-            <w:rPr>
-              <w:i w:val="0"/>
-              <w:iCs w:val="0"/>
-              <w:sz w:val="22"/>
-              <w:szCs w:val="22"/>
-            </w:rPr>
-            <w:instrText xml:space="preserve"> SEQ Figure \* ARABIC </w:instrText>
-          </w:r>
-          <w:r>
-            <w:rPr>
-              <w:i w:val="0"/>
-              <w:iCs w:val="0"/>
-              <w:sz w:val="22"/>
-              <w:szCs w:val="22"/>
-            </w:rPr>
-            <w:fldChar w:fldCharType="separate"/>
-          </w:r>
-          <w:r>
-            <w:rPr>
-              <w:i w:val="0"/>
-              <w:iCs w:val="0"/>
-              <w:noProof/>
-              <w:sz w:val="22"/>
-              <w:szCs w:val="22"/>
-            </w:rPr>
-            <w:t>5</w:t>
-          </w:r>
-          <w:r>
-            <w:rPr>
-              <w:i w:val="0"/>
-              <w:iCs w:val="0"/>
-              <w:sz w:val="22"/>
-              <w:szCs w:val="22"/>
-            </w:rPr>
-            <w:fldChar w:fldCharType="end"/>
-          </w:r>
-          <w:r>
-            <w:rPr>
-              <w:i w:val="0"/>
-              <w:iCs w:val="0"/>
-              <w:sz w:val="22"/>
-              <w:szCs w:val="22"/>
-            </w:rPr>
-            <w:t xml:space="preserve"> Screen shots for running the summarizer</w:t>
-          </w:r>
-        </w:p>
-        <w:p>
-          <w:pPr>
-            <w:jc w:val="center"/>
-          </w:pPr>
-          <w:r>
-            <w:rPr>
-              <w:noProof/>
-            </w:rPr>
-            <w:lastRenderedPageBreak/>
-            <w:drawing>
-              <wp:inline distT="0" distB="0" distL="0" distR="0" wp14:anchorId="34A96D50" wp14:editId="42E67E11">
-                <wp:extent cx="5022509" cy="2676525"/>
-                <wp:effectExtent l="19050" t="19050" r="26035" b="9525"/>
-                <wp:docPr id="8" name="Picture 8"/>
                 <wp:cNvGraphicFramePr>
                   <a:graphicFrameLocks xmlns:a="http://schemas.openxmlformats.org/drawingml/2006/main" noChangeAspect="1"/>
                 </wp:cNvGraphicFramePr>
@@ -4338,6 +4441,128 @@
                       <pic:spPr>
                         <a:xfrm>
                           <a:off x="0" y="0"/>
+                          <a:ext cx="5943600" cy="2603500"/>
+                        </a:xfrm>
+                        <a:prstGeom prst="rect">
+                          <a:avLst/>
+                        </a:prstGeom>
+                      </pic:spPr>
+                    </pic:pic>
+                  </a:graphicData>
+                </a:graphic>
+              </wp:inline>
+            </w:drawing>
+          </w:r>
+        </w:p>
+        <w:p>
+          <w:pPr>
+            <w:pStyle w:val="Caption"/>
+            <w:jc w:val="center"/>
+            <w:rPr>
+              <w:i w:val="0"/>
+              <w:iCs w:val="0"/>
+              <w:sz w:val="22"/>
+              <w:szCs w:val="22"/>
+            </w:rPr>
+          </w:pPr>
+          <w:r>
+            <w:rPr>
+              <w:i w:val="0"/>
+              <w:iCs w:val="0"/>
+              <w:sz w:val="22"/>
+              <w:szCs w:val="22"/>
+            </w:rPr>
+            <w:t xml:space="preserve">Figure </w:t>
+          </w:r>
+          <w:r>
+            <w:rPr>
+              <w:i w:val="0"/>
+              <w:iCs w:val="0"/>
+              <w:sz w:val="22"/>
+              <w:szCs w:val="22"/>
+            </w:rPr>
+            <w:fldChar w:fldCharType="begin"/>
+          </w:r>
+          <w:r>
+            <w:rPr>
+              <w:i w:val="0"/>
+              <w:iCs w:val="0"/>
+              <w:sz w:val="22"/>
+              <w:szCs w:val="22"/>
+            </w:rPr>
+            <w:instrText xml:space="preserve"> SEQ Figure \* ARABIC </w:instrText>
+          </w:r>
+          <w:r>
+            <w:rPr>
+              <w:i w:val="0"/>
+              <w:iCs w:val="0"/>
+              <w:sz w:val="22"/>
+              <w:szCs w:val="22"/>
+            </w:rPr>
+            <w:fldChar w:fldCharType="separate"/>
+          </w:r>
+          <w:r>
+            <w:rPr>
+              <w:i w:val="0"/>
+              <w:iCs w:val="0"/>
+              <w:noProof/>
+              <w:sz w:val="22"/>
+              <w:szCs w:val="22"/>
+            </w:rPr>
+            <w:t>6</w:t>
+          </w:r>
+          <w:r>
+            <w:rPr>
+              <w:i w:val="0"/>
+              <w:iCs w:val="0"/>
+              <w:sz w:val="22"/>
+              <w:szCs w:val="22"/>
+            </w:rPr>
+            <w:fldChar w:fldCharType="end"/>
+          </w:r>
+          <w:r>
+            <w:rPr>
+              <w:i w:val="0"/>
+              <w:iCs w:val="0"/>
+              <w:sz w:val="22"/>
+              <w:szCs w:val="22"/>
+            </w:rPr>
+            <w:t xml:space="preserve"> Screen shots for running the summarizer</w:t>
+          </w:r>
+        </w:p>
+        <w:p>
+          <w:pPr>
+            <w:jc w:val="center"/>
+          </w:pPr>
+          <w:r>
+            <w:rPr>
+              <w:noProof/>
+            </w:rPr>
+            <w:lastRenderedPageBreak/>
+            <w:drawing>
+              <wp:inline distT="0" distB="0" distL="0" distR="0" wp14:anchorId="34A96D50" wp14:editId="5460F011">
+                <wp:extent cx="5022509" cy="2676525"/>
+                <wp:effectExtent l="19050" t="19050" r="26035" b="9525"/>
+                <wp:docPr id="8" name="Picture 8"/>
+                <wp:cNvGraphicFramePr>
+                  <a:graphicFrameLocks xmlns:a="http://schemas.openxmlformats.org/drawingml/2006/main" noChangeAspect="1"/>
+                </wp:cNvGraphicFramePr>
+                <a:graphic xmlns:a="http://schemas.openxmlformats.org/drawingml/2006/main">
+                  <a:graphicData uri="http://schemas.openxmlformats.org/drawingml/2006/picture">
+                    <pic:pic xmlns:pic="http://schemas.openxmlformats.org/drawingml/2006/picture">
+                      <pic:nvPicPr>
+                        <pic:cNvPr id="1" name=""/>
+                        <pic:cNvPicPr/>
+                      </pic:nvPicPr>
+                      <pic:blipFill>
+                        <a:blip r:embed="rId24"/>
+                        <a:stretch>
+                          <a:fillRect/>
+                        </a:stretch>
+                      </pic:blipFill>
+                      <pic:spPr>
+                        <a:xfrm>
+                          <a:off x="0" y="0"/>
                           <a:ext cx="5027815" cy="2679353"/>
                         </a:xfrm>
                         <a:prstGeom prst="rect">
@@ -4345,7 +4570,7 @@
                         </a:prstGeom>
                         <a:ln>
                           <a:solidFill>
-                            <a:schemeClr val="accent1"/>
+                            <a:schemeClr val="tx1"/>
                           </a:solidFill>
                         </a:ln>
                       </pic:spPr>
@@ -4411,7 +4636,7 @@
               <w:sz w:val="22"/>
               <w:szCs w:val="22"/>
             </w:rPr>
-            <w:t>6</w:t>
+            <w:t>7</w:t>
           </w:r>
           <w:r>
             <w:rPr>
@@ -4436,7 +4661,7 @@
           <w:pPr>
             <w:pStyle w:val="Heading2"/>
           </w:pPr>
-          <w:bookmarkStart w:id="16" w:name="_Toc36236905"/>
+          <w:bookmarkStart w:id="16" w:name="_Toc36451893"/>
           <w:r>
             <w:t>Running the Summarizer</w:t>
           </w:r>
@@ -4449,7 +4674,7 @@
           <w:r>
             <w:t>Go to Singapore’s Channel New Site (</w:t>
           </w:r>
-          <w:hyperlink r:id="rId24" w:history="1">
+          <w:hyperlink r:id="rId25" w:history="1">
             <w:r>
               <w:rPr>
                 <w:rStyle w:val="Hyperlink"/>
@@ -4494,7 +4719,13 @@
             <w:jc w:val="both"/>
           </w:pPr>
           <w:r>
-            <w:t xml:space="preserve">Two CSV (Comma-Separated Values) files are stored in the Data directory.   </w:t>
+            <w:t xml:space="preserve">Two CSV (Comma-Separated Values) files are stored in the Data directory.  </w:t>
+          </w:r>
+          <w:r>
+            <w:t>It is highlighted as shown below</w:t>
+          </w:r>
+          <w:r>
+            <w:t xml:space="preserve"> </w:t>
           </w:r>
         </w:p>
         <w:p>
@@ -4521,7 +4752,7 @@
                         <pic:cNvPicPr/>
                       </pic:nvPicPr>
                       <pic:blipFill>
-                        <a:blip r:embed="rId25"/>
+                        <a:blip r:embed="rId26"/>
                         <a:stretch>
                           <a:fillRect/>
                         </a:stretch>
@@ -4546,6 +4777,8 @@
               </wp:inline>
             </w:drawing>
           </w:r>
+          <w:bookmarkStart w:id="17" w:name="_GoBack"/>
+          <w:bookmarkEnd w:id="17"/>
         </w:p>
         <w:p>
           <w:pPr>
@@ -4565,6 +4798,7 @@
               <w:sz w:val="22"/>
               <w:szCs w:val="22"/>
             </w:rPr>
+            <w:lastRenderedPageBreak/>
             <w:t xml:space="preserve">Figure </w:t>
           </w:r>
           <w:r>
@@ -4602,7 +4836,7 @@
               <w:sz w:val="22"/>
               <w:szCs w:val="22"/>
             </w:rPr>
-            <w:t>7</w:t>
+            <w:t>8</w:t>
           </w:r>
           <w:r>
             <w:rPr>
@@ -4631,7 +4865,6 @@
             <w:rPr>
               <w:noProof/>
             </w:rPr>
-            <w:lastRenderedPageBreak/>
             <w:drawing>
               <wp:inline distT="0" distB="0" distL="0" distR="0" wp14:anchorId="0865940E" wp14:editId="3051C469">
                 <wp:extent cx="5094004" cy="2714625"/>
@@ -4648,7 +4881,7 @@
                         <pic:cNvPicPr/>
                       </pic:nvPicPr>
                       <pic:blipFill>
-                        <a:blip r:embed="rId26"/>
+                        <a:blip r:embed="rId27"/>
                         <a:stretch>
                           <a:fillRect/>
                         </a:stretch>
@@ -4729,7 +4962,7 @@
               <w:sz w:val="22"/>
               <w:szCs w:val="22"/>
             </w:rPr>
-            <w:t>8</w:t>
+            <w:t>9</w:t>
           </w:r>
           <w:r>
             <w:rPr>
@@ -4775,7 +5008,7 @@
                         <pic:cNvPicPr/>
                       </pic:nvPicPr>
                       <pic:blipFill>
-                        <a:blip r:embed="rId27"/>
+                        <a:blip r:embed="rId28"/>
                         <a:stretch>
                           <a:fillRect/>
                         </a:stretch>
@@ -4856,7 +5089,7 @@
               <w:sz w:val="22"/>
               <w:szCs w:val="22"/>
             </w:rPr>
-            <w:t>9</w:t>
+            <w:t>10</w:t>
           </w:r>
           <w:r>
             <w:rPr>
@@ -4881,11 +5114,11 @@
           <w:pPr>
             <w:pStyle w:val="Heading2"/>
           </w:pPr>
-          <w:bookmarkStart w:id="17" w:name="_Toc36236906"/>
+          <w:bookmarkStart w:id="18" w:name="_Toc36451894"/>
           <w:r>
             <w:t>Library Versions</w:t>
           </w:r>
-          <w:bookmarkEnd w:id="17"/>
+          <w:bookmarkEnd w:id="18"/>
         </w:p>
         <w:tbl>
           <w:tblPr>
@@ -5015,6 +5248,7 @@
               </w:tcPr>
               <w:p>
                 <w:r>
+                  <w:lastRenderedPageBreak/>
                   <w:t>Keras-preprocessing</w:t>
                 </w:r>
               </w:p>
@@ -5059,7 +5293,6 @@
               </w:tcPr>
               <w:p>
                 <w:r>
-                  <w:lastRenderedPageBreak/>
                   <w:t>Newspaper3k</w:t>
                 </w:r>
               </w:p>
@@ -5345,11 +5578,11 @@
           <w:pPr>
             <w:pStyle w:val="Heading1"/>
           </w:pPr>
-          <w:bookmarkStart w:id="18" w:name="_Toc36236907"/>
+          <w:bookmarkStart w:id="19" w:name="_Toc36451895"/>
           <w:r>
             <w:t>References</w:t>
           </w:r>
-          <w:bookmarkEnd w:id="18"/>
+          <w:bookmarkEnd w:id="19"/>
         </w:p>
         <w:p>
           <w:pPr>
@@ -5362,7 +5595,7 @@
           <w:r>
             <w:t xml:space="preserve">Streamlit – </w:t>
           </w:r>
-          <w:hyperlink r:id="rId28" w:history="1">
+          <w:hyperlink r:id="rId29" w:history="1">
             <w:r>
               <w:rPr>
                 <w:rStyle w:val="Hyperlink"/>
@@ -5382,7 +5615,7 @@
           <w:r>
             <w:t xml:space="preserve">Flask - </w:t>
           </w:r>
-          <w:hyperlink r:id="rId29" w:history="1">
+          <w:hyperlink r:id="rId30" w:history="1">
             <w:r>
               <w:rPr>
                 <w:rStyle w:val="Hyperlink"/>
@@ -5431,8 +5664,8 @@
       </w:sdtContent>
     </w:sdt>
     <w:sectPr>
-      <w:headerReference w:type="default" r:id="rId30"/>
-      <w:footerReference w:type="default" r:id="rId31"/>
+      <w:headerReference w:type="default" r:id="rId31"/>
+      <w:footerReference w:type="default" r:id="rId32"/>
       <w:pgSz w:w="12240" w:h="15840"/>
       <w:pgMar w:top="1440" w:right="1440" w:bottom="1440" w:left="1440" w:header="708" w:footer="708" w:gutter="0"/>
       <w:pgNumType w:start="0"/>
@@ -7046,7 +7279,6 @@
   <w:style w:type="character" w:default="1" w:styleId="DefaultParagraphFont">
     <w:name w:val="Default Paragraph Font"/>
     <w:uiPriority w:val="1"/>
-    <w:semiHidden/>
     <w:unhideWhenUsed/>
   </w:style>
   <w:style w:type="table" w:default="1" w:styleId="TableNormal">
@@ -7695,7 +7927,7 @@
 </file>
 
 <file path=customXml/itemProps1.xml><?xml version="1.0" encoding="utf-8"?>
-<ds:datastoreItem xmlns:ds="http://schemas.openxmlformats.org/officeDocument/2006/customXml" ds:itemID="{AEE28E15-E895-4687-B75D-4CA1CAF611C9}">
+<ds:datastoreItem xmlns:ds="http://schemas.openxmlformats.org/officeDocument/2006/customXml" ds:itemID="{543B4CB8-8A3F-44DC-BDB6-52B4EC6ADC72}">
   <ds:schemaRefs>
     <ds:schemaRef ds:uri="http://schemas.openxmlformats.org/officeDocument/2006/bibliography"/>
   </ds:schemaRefs>

</xml_diff>